<commit_message>
practica 3 casi terminada
</commit_message>
<xml_diff>
--- a/Práctica 3 - Segmentación y Descriptores/ivc_practica3_ejercicios.docx
+++ b/Práctica 3 - Segmentación y Descriptores/ivc_practica3_ejercicios.docx
@@ -246,17 +246,7 @@
           <w:lang w:eastAsia="en-US" w:bidi="ar-SA"/>
         </w:rPr>
         <w:tab/>
-        <w:t>%</w:t>
-      </w:r>
-      <w:r>
-        <w:rPr>
-          <w:rFonts w:ascii="Courier New" w:eastAsiaTheme="minorHAnsi" w:hAnsi="Courier New" w:cs="Courier New"/>
-          <w:color w:val="3C763D"/>
-          <w:sz w:val="20"/>
-          <w:szCs w:val="20"/>
-          <w:lang w:eastAsia="en-US" w:bidi="ar-SA"/>
-        </w:rPr>
-        <w:t>Para obtener visualmente el umbral, tenemos que averiguar las intensidades más oscuras en los fondos, y las intensidades más claras en las bacterias y monedas, respectivamente. Luego, calcularemos el valor medio para realizar una medición aproximada del umbral. Para el histograma, el cálculo es directo</w:t>
+        <w:t>%Para obtener visualmente el umbral, tenemos que averiguar las intensidades más oscuras en los fondos, y las intensidades más claras en las bacterias y monedas, respectivamente. Luego, calcularemos el valor medio para realizar una medición aproximada del umbral. Para el histograma, el cálculo es directo</w:t>
       </w:r>
     </w:p>
     <w:p>
@@ -529,6 +519,7 @@
           <w:lang w:eastAsia="en-US" w:bidi="ar-SA"/>
         </w:rPr>
         <w:tab/>
+        <w:t>%</w:t>
       </w:r>
       <w:r>
         <w:rPr>
@@ -538,6 +529,39 @@
           <w:szCs w:val="20"/>
           <w:lang w:eastAsia="en-US" w:bidi="ar-SA"/>
         </w:rPr>
+        <w:t>U</w:t>
+      </w:r>
+      <w:r>
+        <w:rPr>
+          <w:rFonts w:ascii="Courier New" w:eastAsiaTheme="minorHAnsi" w:hAnsi="Courier New" w:cs="Courier New"/>
+          <w:color w:val="3C763D"/>
+          <w:sz w:val="20"/>
+          <w:szCs w:val="20"/>
+          <w:lang w:eastAsia="en-US" w:bidi="ar-SA"/>
+        </w:rPr>
+        <w:t>mbral fondo: 105</w:t>
+      </w:r>
+    </w:p>
+    <w:p>
+      <w:pPr>
+        <w:widowControl/>
+        <w:adjustRightInd w:val="0"/>
+        <w:rPr>
+          <w:rFonts w:ascii="Courier New" w:eastAsiaTheme="minorHAnsi" w:hAnsi="Courier New" w:cs="Courier New"/>
+          <w:sz w:val="24"/>
+          <w:szCs w:val="24"/>
+          <w:lang w:eastAsia="en-US" w:bidi="ar-SA"/>
+        </w:rPr>
+      </w:pPr>
+      <w:r>
+        <w:rPr>
+          <w:rFonts w:ascii="Courier New" w:eastAsiaTheme="minorHAnsi" w:hAnsi="Courier New" w:cs="Courier New"/>
+          <w:color w:val="3C763D"/>
+          <w:sz w:val="20"/>
+          <w:szCs w:val="20"/>
+          <w:lang w:eastAsia="en-US" w:bidi="ar-SA"/>
+        </w:rPr>
+        <w:tab/>
         <w:t>%</w:t>
       </w:r>
       <w:r>
@@ -558,7 +582,7 @@
           <w:szCs w:val="20"/>
           <w:lang w:eastAsia="en-US" w:bidi="ar-SA"/>
         </w:rPr>
-        <w:t>mbral fondo: 105</w:t>
+        <w:t>mbral bacteria: 97</w:t>
       </w:r>
     </w:p>
     <w:p>
@@ -581,6 +605,7 @@
           <w:lang w:eastAsia="en-US" w:bidi="ar-SA"/>
         </w:rPr>
         <w:tab/>
+        <w:t>%</w:t>
       </w:r>
       <w:r>
         <w:rPr>
@@ -590,6 +615,155 @@
           <w:szCs w:val="20"/>
           <w:lang w:eastAsia="en-US" w:bidi="ar-SA"/>
         </w:rPr>
+        <w:t>P</w:t>
+      </w:r>
+      <w:r>
+        <w:rPr>
+          <w:rFonts w:ascii="Courier New" w:eastAsiaTheme="minorHAnsi" w:hAnsi="Courier New" w:cs="Courier New"/>
+          <w:color w:val="3C763D"/>
+          <w:sz w:val="20"/>
+          <w:szCs w:val="20"/>
+          <w:lang w:eastAsia="en-US" w:bidi="ar-SA"/>
+        </w:rPr>
+        <w:t>or lo tanto</w:t>
+      </w:r>
+      <w:r>
+        <w:rPr>
+          <w:rFonts w:ascii="Courier New" w:eastAsiaTheme="minorHAnsi" w:hAnsi="Courier New" w:cs="Courier New"/>
+          <w:color w:val="3C763D"/>
+          <w:sz w:val="20"/>
+          <w:szCs w:val="20"/>
+          <w:lang w:eastAsia="en-US" w:bidi="ar-SA"/>
+        </w:rPr>
+        <w:t>,</w:t>
+      </w:r>
+      <w:r>
+        <w:rPr>
+          <w:rFonts w:ascii="Courier New" w:eastAsiaTheme="minorHAnsi" w:hAnsi="Courier New" w:cs="Courier New"/>
+          <w:color w:val="3C763D"/>
+          <w:sz w:val="20"/>
+          <w:szCs w:val="20"/>
+          <w:lang w:eastAsia="en-US" w:bidi="ar-SA"/>
+        </w:rPr>
+        <w:t xml:space="preserve"> el umbral medio </w:t>
+      </w:r>
+      <w:r>
+        <w:rPr>
+          <w:rFonts w:ascii="Courier New" w:eastAsiaTheme="minorHAnsi" w:hAnsi="Courier New" w:cs="Courier New"/>
+          <w:color w:val="3C763D"/>
+          <w:sz w:val="20"/>
+          <w:szCs w:val="20"/>
+          <w:lang w:eastAsia="en-US" w:bidi="ar-SA"/>
+        </w:rPr>
+        <w:t xml:space="preserve">-&gt; T = </w:t>
+      </w:r>
+      <w:r>
+        <w:rPr>
+          <w:rFonts w:ascii="Courier New" w:eastAsiaTheme="minorHAnsi" w:hAnsi="Courier New" w:cs="Courier New"/>
+          <w:color w:val="3C763D"/>
+          <w:sz w:val="20"/>
+          <w:szCs w:val="20"/>
+          <w:lang w:eastAsia="en-US" w:bidi="ar-SA"/>
+        </w:rPr>
+        <w:t>(105+</w:t>
+      </w:r>
+      <w:proofErr w:type="gramStart"/>
+      <w:r>
+        <w:rPr>
+          <w:rFonts w:ascii="Courier New" w:eastAsiaTheme="minorHAnsi" w:hAnsi="Courier New" w:cs="Courier New"/>
+          <w:color w:val="3C763D"/>
+          <w:sz w:val="20"/>
+          <w:szCs w:val="20"/>
+          <w:lang w:eastAsia="en-US" w:bidi="ar-SA"/>
+        </w:rPr>
+        <w:t>97)/</w:t>
+      </w:r>
+      <w:proofErr w:type="gramEnd"/>
+      <w:r>
+        <w:rPr>
+          <w:rFonts w:ascii="Courier New" w:eastAsiaTheme="minorHAnsi" w:hAnsi="Courier New" w:cs="Courier New"/>
+          <w:color w:val="3C763D"/>
+          <w:sz w:val="20"/>
+          <w:szCs w:val="20"/>
+          <w:lang w:eastAsia="en-US" w:bidi="ar-SA"/>
+        </w:rPr>
+        <w:t>2 = 101</w:t>
+      </w:r>
+    </w:p>
+    <w:p>
+      <w:pPr>
+        <w:widowControl/>
+        <w:adjustRightInd w:val="0"/>
+        <w:rPr>
+          <w:rFonts w:ascii="Courier New" w:eastAsiaTheme="minorHAnsi" w:hAnsi="Courier New" w:cs="Courier New"/>
+          <w:sz w:val="24"/>
+          <w:szCs w:val="24"/>
+          <w:lang w:eastAsia="en-US" w:bidi="ar-SA"/>
+        </w:rPr>
+      </w:pPr>
+      <w:r>
+        <w:rPr>
+          <w:rFonts w:ascii="Courier New" w:eastAsiaTheme="minorHAnsi" w:hAnsi="Courier New" w:cs="Courier New"/>
+          <w:color w:val="000000"/>
+          <w:sz w:val="20"/>
+          <w:szCs w:val="20"/>
+          <w:lang w:eastAsia="en-US" w:bidi="ar-SA"/>
+        </w:rPr>
+        <w:tab/>
+      </w:r>
+      <w:r>
+        <w:rPr>
+          <w:rFonts w:ascii="Courier New" w:eastAsiaTheme="minorHAnsi" w:hAnsi="Courier New" w:cs="Courier New"/>
+          <w:color w:val="000000"/>
+          <w:sz w:val="20"/>
+          <w:szCs w:val="20"/>
+          <w:lang w:eastAsia="en-US" w:bidi="ar-SA"/>
+        </w:rPr>
+        <w:t xml:space="preserve">&gt;&gt; </w:t>
+      </w:r>
+      <w:proofErr w:type="spellStart"/>
+      <w:r>
+        <w:rPr>
+          <w:rFonts w:ascii="Courier New" w:eastAsiaTheme="minorHAnsi" w:hAnsi="Courier New" w:cs="Courier New"/>
+          <w:color w:val="000000"/>
+          <w:sz w:val="20"/>
+          <w:szCs w:val="20"/>
+          <w:lang w:eastAsia="en-US" w:bidi="ar-SA"/>
+        </w:rPr>
+        <w:t>imhist</w:t>
+      </w:r>
+      <w:proofErr w:type="spellEnd"/>
+      <w:r>
+        <w:rPr>
+          <w:rFonts w:ascii="Courier New" w:eastAsiaTheme="minorHAnsi" w:hAnsi="Courier New" w:cs="Courier New"/>
+          <w:color w:val="000000"/>
+          <w:sz w:val="20"/>
+          <w:szCs w:val="20"/>
+          <w:lang w:eastAsia="en-US" w:bidi="ar-SA"/>
+        </w:rPr>
+        <w:t>(bacteria);</w:t>
+      </w:r>
+    </w:p>
+    <w:p>
+      <w:pPr>
+        <w:widowControl/>
+        <w:adjustRightInd w:val="0"/>
+        <w:rPr>
+          <w:rFonts w:ascii="Courier New" w:eastAsiaTheme="minorHAnsi" w:hAnsi="Courier New" w:cs="Courier New"/>
+          <w:sz w:val="24"/>
+          <w:szCs w:val="24"/>
+          <w:lang w:eastAsia="en-US" w:bidi="ar-SA"/>
+        </w:rPr>
+      </w:pPr>
+      <w:r>
+        <w:rPr>
+          <w:rFonts w:ascii="Courier New" w:eastAsiaTheme="minorHAnsi" w:hAnsi="Courier New" w:cs="Courier New"/>
+          <w:color w:val="3C763D"/>
+          <w:sz w:val="20"/>
+          <w:szCs w:val="20"/>
+          <w:lang w:eastAsia="en-US" w:bidi="ar-SA"/>
+        </w:rPr>
+        <w:tab/>
         <w:t>%</w:t>
       </w:r>
       <w:r>
@@ -610,7 +784,7 @@
           <w:szCs w:val="20"/>
           <w:lang w:eastAsia="en-US" w:bidi="ar-SA"/>
         </w:rPr>
-        <w:t>mbral bacteria: 97</w:t>
+        <w:t xml:space="preserve">mbral histograma: 102 </w:t>
       </w:r>
     </w:p>
     <w:p>
@@ -633,235 +807,6 @@
           <w:lang w:eastAsia="en-US" w:bidi="ar-SA"/>
         </w:rPr>
         <w:tab/>
-      </w:r>
-      <w:r>
-        <w:rPr>
-          <w:rFonts w:ascii="Courier New" w:eastAsiaTheme="minorHAnsi" w:hAnsi="Courier New" w:cs="Courier New"/>
-          <w:color w:val="3C763D"/>
-          <w:sz w:val="20"/>
-          <w:szCs w:val="20"/>
-          <w:lang w:eastAsia="en-US" w:bidi="ar-SA"/>
-        </w:rPr>
-        <w:t>%</w:t>
-      </w:r>
-      <w:r>
-        <w:rPr>
-          <w:rFonts w:ascii="Courier New" w:eastAsiaTheme="minorHAnsi" w:hAnsi="Courier New" w:cs="Courier New"/>
-          <w:color w:val="3C763D"/>
-          <w:sz w:val="20"/>
-          <w:szCs w:val="20"/>
-          <w:lang w:eastAsia="en-US" w:bidi="ar-SA"/>
-        </w:rPr>
-        <w:t>P</w:t>
-      </w:r>
-      <w:r>
-        <w:rPr>
-          <w:rFonts w:ascii="Courier New" w:eastAsiaTheme="minorHAnsi" w:hAnsi="Courier New" w:cs="Courier New"/>
-          <w:color w:val="3C763D"/>
-          <w:sz w:val="20"/>
-          <w:szCs w:val="20"/>
-          <w:lang w:eastAsia="en-US" w:bidi="ar-SA"/>
-        </w:rPr>
-        <w:t>or lo tanto</w:t>
-      </w:r>
-      <w:r>
-        <w:rPr>
-          <w:rFonts w:ascii="Courier New" w:eastAsiaTheme="minorHAnsi" w:hAnsi="Courier New" w:cs="Courier New"/>
-          <w:color w:val="3C763D"/>
-          <w:sz w:val="20"/>
-          <w:szCs w:val="20"/>
-          <w:lang w:eastAsia="en-US" w:bidi="ar-SA"/>
-        </w:rPr>
-        <w:t>,</w:t>
-      </w:r>
-      <w:r>
-        <w:rPr>
-          <w:rFonts w:ascii="Courier New" w:eastAsiaTheme="minorHAnsi" w:hAnsi="Courier New" w:cs="Courier New"/>
-          <w:color w:val="3C763D"/>
-          <w:sz w:val="20"/>
-          <w:szCs w:val="20"/>
-          <w:lang w:eastAsia="en-US" w:bidi="ar-SA"/>
-        </w:rPr>
-        <w:t xml:space="preserve"> el umbral medio </w:t>
-      </w:r>
-      <w:r>
-        <w:rPr>
-          <w:rFonts w:ascii="Courier New" w:eastAsiaTheme="minorHAnsi" w:hAnsi="Courier New" w:cs="Courier New"/>
-          <w:color w:val="3C763D"/>
-          <w:sz w:val="20"/>
-          <w:szCs w:val="20"/>
-          <w:lang w:eastAsia="en-US" w:bidi="ar-SA"/>
-        </w:rPr>
-        <w:t xml:space="preserve">-&gt; T = </w:t>
-      </w:r>
-      <w:r>
-        <w:rPr>
-          <w:rFonts w:ascii="Courier New" w:eastAsiaTheme="minorHAnsi" w:hAnsi="Courier New" w:cs="Courier New"/>
-          <w:color w:val="3C763D"/>
-          <w:sz w:val="20"/>
-          <w:szCs w:val="20"/>
-          <w:lang w:eastAsia="en-US" w:bidi="ar-SA"/>
-        </w:rPr>
-        <w:t>(105+</w:t>
-      </w:r>
-      <w:proofErr w:type="gramStart"/>
-      <w:r>
-        <w:rPr>
-          <w:rFonts w:ascii="Courier New" w:eastAsiaTheme="minorHAnsi" w:hAnsi="Courier New" w:cs="Courier New"/>
-          <w:color w:val="3C763D"/>
-          <w:sz w:val="20"/>
-          <w:szCs w:val="20"/>
-          <w:lang w:eastAsia="en-US" w:bidi="ar-SA"/>
-        </w:rPr>
-        <w:t>97)/</w:t>
-      </w:r>
-      <w:proofErr w:type="gramEnd"/>
-      <w:r>
-        <w:rPr>
-          <w:rFonts w:ascii="Courier New" w:eastAsiaTheme="minorHAnsi" w:hAnsi="Courier New" w:cs="Courier New"/>
-          <w:color w:val="3C763D"/>
-          <w:sz w:val="20"/>
-          <w:szCs w:val="20"/>
-          <w:lang w:eastAsia="en-US" w:bidi="ar-SA"/>
-        </w:rPr>
-        <w:t>2 = 101</w:t>
-      </w:r>
-    </w:p>
-    <w:p>
-      <w:pPr>
-        <w:widowControl/>
-        <w:adjustRightInd w:val="0"/>
-        <w:rPr>
-          <w:rFonts w:ascii="Courier New" w:eastAsiaTheme="minorHAnsi" w:hAnsi="Courier New" w:cs="Courier New"/>
-          <w:sz w:val="24"/>
-          <w:szCs w:val="24"/>
-          <w:lang w:eastAsia="en-US" w:bidi="ar-SA"/>
-        </w:rPr>
-      </w:pPr>
-      <w:r>
-        <w:rPr>
-          <w:rFonts w:ascii="Courier New" w:eastAsiaTheme="minorHAnsi" w:hAnsi="Courier New" w:cs="Courier New"/>
-          <w:color w:val="000000"/>
-          <w:sz w:val="20"/>
-          <w:szCs w:val="20"/>
-          <w:lang w:eastAsia="en-US" w:bidi="ar-SA"/>
-        </w:rPr>
-        <w:tab/>
-      </w:r>
-      <w:r>
-        <w:rPr>
-          <w:rFonts w:ascii="Courier New" w:eastAsiaTheme="minorHAnsi" w:hAnsi="Courier New" w:cs="Courier New"/>
-          <w:color w:val="000000"/>
-          <w:sz w:val="20"/>
-          <w:szCs w:val="20"/>
-          <w:lang w:eastAsia="en-US" w:bidi="ar-SA"/>
-        </w:rPr>
-        <w:t xml:space="preserve">&gt;&gt; </w:t>
-      </w:r>
-      <w:proofErr w:type="spellStart"/>
-      <w:r>
-        <w:rPr>
-          <w:rFonts w:ascii="Courier New" w:eastAsiaTheme="minorHAnsi" w:hAnsi="Courier New" w:cs="Courier New"/>
-          <w:color w:val="000000"/>
-          <w:sz w:val="20"/>
-          <w:szCs w:val="20"/>
-          <w:lang w:eastAsia="en-US" w:bidi="ar-SA"/>
-        </w:rPr>
-        <w:t>imhist</w:t>
-      </w:r>
-      <w:proofErr w:type="spellEnd"/>
-      <w:r>
-        <w:rPr>
-          <w:rFonts w:ascii="Courier New" w:eastAsiaTheme="minorHAnsi" w:hAnsi="Courier New" w:cs="Courier New"/>
-          <w:color w:val="000000"/>
-          <w:sz w:val="20"/>
-          <w:szCs w:val="20"/>
-          <w:lang w:eastAsia="en-US" w:bidi="ar-SA"/>
-        </w:rPr>
-        <w:t>(bacteria);</w:t>
-      </w:r>
-    </w:p>
-    <w:p>
-      <w:pPr>
-        <w:widowControl/>
-        <w:adjustRightInd w:val="0"/>
-        <w:rPr>
-          <w:rFonts w:ascii="Courier New" w:eastAsiaTheme="minorHAnsi" w:hAnsi="Courier New" w:cs="Courier New"/>
-          <w:sz w:val="24"/>
-          <w:szCs w:val="24"/>
-          <w:lang w:eastAsia="en-US" w:bidi="ar-SA"/>
-        </w:rPr>
-      </w:pPr>
-      <w:r>
-        <w:rPr>
-          <w:rFonts w:ascii="Courier New" w:eastAsiaTheme="minorHAnsi" w:hAnsi="Courier New" w:cs="Courier New"/>
-          <w:color w:val="3C763D"/>
-          <w:sz w:val="20"/>
-          <w:szCs w:val="20"/>
-          <w:lang w:eastAsia="en-US" w:bidi="ar-SA"/>
-        </w:rPr>
-        <w:tab/>
-      </w:r>
-      <w:r>
-        <w:rPr>
-          <w:rFonts w:ascii="Courier New" w:eastAsiaTheme="minorHAnsi" w:hAnsi="Courier New" w:cs="Courier New"/>
-          <w:color w:val="3C763D"/>
-          <w:sz w:val="20"/>
-          <w:szCs w:val="20"/>
-          <w:lang w:eastAsia="en-US" w:bidi="ar-SA"/>
-        </w:rPr>
-        <w:t>%</w:t>
-      </w:r>
-      <w:r>
-        <w:rPr>
-          <w:rFonts w:ascii="Courier New" w:eastAsiaTheme="minorHAnsi" w:hAnsi="Courier New" w:cs="Courier New"/>
-          <w:color w:val="3C763D"/>
-          <w:sz w:val="20"/>
-          <w:szCs w:val="20"/>
-          <w:lang w:eastAsia="en-US" w:bidi="ar-SA"/>
-        </w:rPr>
-        <w:t>U</w:t>
-      </w:r>
-      <w:r>
-        <w:rPr>
-          <w:rFonts w:ascii="Courier New" w:eastAsiaTheme="minorHAnsi" w:hAnsi="Courier New" w:cs="Courier New"/>
-          <w:color w:val="3C763D"/>
-          <w:sz w:val="20"/>
-          <w:szCs w:val="20"/>
-          <w:lang w:eastAsia="en-US" w:bidi="ar-SA"/>
-        </w:rPr>
-        <w:t xml:space="preserve">mbral histograma: 102 </w:t>
-      </w:r>
-    </w:p>
-    <w:p>
-      <w:pPr>
-        <w:widowControl/>
-        <w:adjustRightInd w:val="0"/>
-        <w:rPr>
-          <w:rFonts w:ascii="Courier New" w:eastAsiaTheme="minorHAnsi" w:hAnsi="Courier New" w:cs="Courier New"/>
-          <w:sz w:val="24"/>
-          <w:szCs w:val="24"/>
-          <w:lang w:eastAsia="en-US" w:bidi="ar-SA"/>
-        </w:rPr>
-      </w:pPr>
-      <w:r>
-        <w:rPr>
-          <w:rFonts w:ascii="Courier New" w:eastAsiaTheme="minorHAnsi" w:hAnsi="Courier New" w:cs="Courier New"/>
-          <w:color w:val="3C763D"/>
-          <w:sz w:val="20"/>
-          <w:szCs w:val="20"/>
-          <w:lang w:eastAsia="en-US" w:bidi="ar-SA"/>
-        </w:rPr>
-        <w:tab/>
-      </w:r>
-      <w:r>
-        <w:rPr>
-          <w:rFonts w:ascii="Courier New" w:eastAsiaTheme="minorHAnsi" w:hAnsi="Courier New" w:cs="Courier New"/>
-          <w:color w:val="3C763D"/>
-          <w:sz w:val="20"/>
-          <w:szCs w:val="20"/>
-          <w:lang w:eastAsia="en-US" w:bidi="ar-SA"/>
-        </w:rPr>
         <w:t xml:space="preserve"> </w:t>
       </w:r>
     </w:p>
@@ -1658,8 +1603,20 @@
           <w:lang w:eastAsia="en-US" w:bidi="ar-SA"/>
         </w:rPr>
         <w:tab/>
-        <w:t xml:space="preserve">%Umbral fondo: </w:t>
-      </w:r>
+        <w:t>%Umbral fondo: 222</w:t>
+      </w:r>
+    </w:p>
+    <w:p>
+      <w:pPr>
+        <w:widowControl/>
+        <w:adjustRightInd w:val="0"/>
+        <w:rPr>
+          <w:rFonts w:ascii="Courier New" w:eastAsiaTheme="minorHAnsi" w:hAnsi="Courier New" w:cs="Courier New"/>
+          <w:sz w:val="24"/>
+          <w:szCs w:val="24"/>
+          <w:lang w:eastAsia="en-US" w:bidi="ar-SA"/>
+        </w:rPr>
+      </w:pPr>
       <w:r>
         <w:rPr>
           <w:rFonts w:ascii="Courier New" w:eastAsiaTheme="minorHAnsi" w:hAnsi="Courier New" w:cs="Courier New"/>
@@ -1668,7 +1625,8 @@
           <w:szCs w:val="20"/>
           <w:lang w:eastAsia="en-US" w:bidi="ar-SA"/>
         </w:rPr>
-        <w:t>222</w:t>
+        <w:tab/>
+        <w:t>%Umbral bacteria: 198</w:t>
       </w:r>
     </w:p>
     <w:p>
@@ -1691,8 +1649,9 @@
           <w:lang w:eastAsia="en-US" w:bidi="ar-SA"/>
         </w:rPr>
         <w:tab/>
-        <w:t>%Umbral bacteria:</w:t>
-      </w:r>
+        <w:t>%Por lo tanto, el umbral medio -&gt; T = (222+</w:t>
+      </w:r>
+      <w:proofErr w:type="gramStart"/>
       <w:r>
         <w:rPr>
           <w:rFonts w:ascii="Courier New" w:eastAsiaTheme="minorHAnsi" w:hAnsi="Courier New" w:cs="Courier New"/>
@@ -1701,20 +1660,9 @@
           <w:szCs w:val="20"/>
           <w:lang w:eastAsia="en-US" w:bidi="ar-SA"/>
         </w:rPr>
-        <w:t xml:space="preserve"> 198</w:t>
-      </w:r>
-    </w:p>
-    <w:p>
-      <w:pPr>
-        <w:widowControl/>
-        <w:adjustRightInd w:val="0"/>
-        <w:rPr>
-          <w:rFonts w:ascii="Courier New" w:eastAsiaTheme="minorHAnsi" w:hAnsi="Courier New" w:cs="Courier New"/>
-          <w:sz w:val="24"/>
-          <w:szCs w:val="24"/>
-          <w:lang w:eastAsia="en-US" w:bidi="ar-SA"/>
-        </w:rPr>
-      </w:pPr>
+        <w:t>198)/</w:t>
+      </w:r>
+      <w:proofErr w:type="gramEnd"/>
       <w:r>
         <w:rPr>
           <w:rFonts w:ascii="Courier New" w:eastAsiaTheme="minorHAnsi" w:hAnsi="Courier New" w:cs="Courier New"/>
@@ -1723,10 +1671,89 @@
           <w:szCs w:val="20"/>
           <w:lang w:eastAsia="en-US" w:bidi="ar-SA"/>
         </w:rPr>
+        <w:t>2 = 210</w:t>
+      </w:r>
+    </w:p>
+    <w:p>
+      <w:pPr>
+        <w:widowControl/>
+        <w:adjustRightInd w:val="0"/>
+        <w:rPr>
+          <w:rFonts w:ascii="Courier New" w:eastAsiaTheme="minorHAnsi" w:hAnsi="Courier New" w:cs="Courier New"/>
+          <w:sz w:val="24"/>
+          <w:szCs w:val="24"/>
+          <w:lang w:eastAsia="en-US" w:bidi="ar-SA"/>
+        </w:rPr>
+      </w:pPr>
+      <w:r>
+        <w:rPr>
+          <w:rFonts w:ascii="Courier New" w:eastAsiaTheme="minorHAnsi" w:hAnsi="Courier New" w:cs="Courier New"/>
+          <w:color w:val="000000"/>
+          <w:sz w:val="20"/>
+          <w:szCs w:val="20"/>
+          <w:lang w:eastAsia="en-US" w:bidi="ar-SA"/>
+        </w:rPr>
         <w:tab/>
-        <w:t>%Por lo tanto, el umbral medio -&gt; T = (</w:t>
-      </w:r>
-      <w:r>
+      </w:r>
+      <w:r>
+        <w:rPr>
+          <w:rFonts w:ascii="Courier New" w:eastAsiaTheme="minorHAnsi" w:hAnsi="Courier New" w:cs="Courier New"/>
+          <w:color w:val="000000"/>
+          <w:sz w:val="20"/>
+          <w:szCs w:val="20"/>
+          <w:lang w:eastAsia="en-US" w:bidi="ar-SA"/>
+        </w:rPr>
+        <w:t xml:space="preserve">&gt;&gt; </w:t>
+      </w:r>
+      <w:proofErr w:type="spellStart"/>
+      <w:r>
+        <w:rPr>
+          <w:rFonts w:ascii="Courier New" w:eastAsiaTheme="minorHAnsi" w:hAnsi="Courier New" w:cs="Courier New"/>
+          <w:color w:val="000000"/>
+          <w:sz w:val="20"/>
+          <w:szCs w:val="20"/>
+          <w:lang w:eastAsia="en-US" w:bidi="ar-SA"/>
+        </w:rPr>
+        <w:t>imhist</w:t>
+      </w:r>
+      <w:proofErr w:type="spellEnd"/>
+      <w:r>
+        <w:rPr>
+          <w:rFonts w:ascii="Courier New" w:eastAsiaTheme="minorHAnsi" w:hAnsi="Courier New" w:cs="Courier New"/>
+          <w:color w:val="000000"/>
+          <w:sz w:val="20"/>
+          <w:szCs w:val="20"/>
+          <w:lang w:eastAsia="en-US" w:bidi="ar-SA"/>
+        </w:rPr>
+        <w:t>(</w:t>
+      </w:r>
+      <w:proofErr w:type="spellStart"/>
+      <w:r>
+        <w:rPr>
+          <w:rFonts w:ascii="Courier New" w:eastAsiaTheme="minorHAnsi" w:hAnsi="Courier New" w:cs="Courier New"/>
+          <w:color w:val="000000"/>
+          <w:sz w:val="20"/>
+          <w:szCs w:val="20"/>
+          <w:lang w:eastAsia="en-US" w:bidi="ar-SA"/>
+        </w:rPr>
+        <w:t>eight</w:t>
+      </w:r>
+      <w:proofErr w:type="spellEnd"/>
+      <w:r>
+        <w:rPr>
+          <w:rFonts w:ascii="Courier New" w:eastAsiaTheme="minorHAnsi" w:hAnsi="Courier New" w:cs="Courier New"/>
+          <w:color w:val="000000"/>
+          <w:sz w:val="20"/>
+          <w:szCs w:val="20"/>
+          <w:lang w:eastAsia="en-US" w:bidi="ar-SA"/>
+        </w:rPr>
+        <w:t>);</w:t>
+      </w:r>
+    </w:p>
+    <w:p>
+      <w:pPr>
+        <w:widowControl/>
+        <w:adjustRightInd w:val="0"/>
         <w:rPr>
           <w:rFonts w:ascii="Courier New" w:eastAsiaTheme="minorHAnsi" w:hAnsi="Courier New" w:cs="Courier New"/>
           <w:color w:val="3C763D"/>
@@ -1734,8 +1761,7 @@
           <w:szCs w:val="20"/>
           <w:lang w:eastAsia="en-US" w:bidi="ar-SA"/>
         </w:rPr>
-        <w:t>222</w:t>
-      </w:r>
+      </w:pPr>
       <w:r>
         <w:rPr>
           <w:rFonts w:ascii="Courier New" w:eastAsiaTheme="minorHAnsi" w:hAnsi="Courier New" w:cs="Courier New"/>
@@ -1744,179 +1770,8 @@
           <w:szCs w:val="20"/>
           <w:lang w:eastAsia="en-US" w:bidi="ar-SA"/>
         </w:rPr>
-        <w:t>+</w:t>
-      </w:r>
-      <w:proofErr w:type="gramStart"/>
-      <w:r>
-        <w:rPr>
-          <w:rFonts w:ascii="Courier New" w:eastAsiaTheme="minorHAnsi" w:hAnsi="Courier New" w:cs="Courier New"/>
-          <w:color w:val="3C763D"/>
-          <w:sz w:val="20"/>
-          <w:szCs w:val="20"/>
-          <w:lang w:eastAsia="en-US" w:bidi="ar-SA"/>
-        </w:rPr>
-        <w:t>1</w:t>
-      </w:r>
-      <w:r>
-        <w:rPr>
-          <w:rFonts w:ascii="Courier New" w:eastAsiaTheme="minorHAnsi" w:hAnsi="Courier New" w:cs="Courier New"/>
-          <w:color w:val="3C763D"/>
-          <w:sz w:val="20"/>
-          <w:szCs w:val="20"/>
-          <w:lang w:eastAsia="en-US" w:bidi="ar-SA"/>
-        </w:rPr>
-        <w:t>9</w:t>
-      </w:r>
-      <w:r>
-        <w:rPr>
-          <w:rFonts w:ascii="Courier New" w:eastAsiaTheme="minorHAnsi" w:hAnsi="Courier New" w:cs="Courier New"/>
-          <w:color w:val="3C763D"/>
-          <w:sz w:val="20"/>
-          <w:szCs w:val="20"/>
-          <w:lang w:eastAsia="en-US" w:bidi="ar-SA"/>
-        </w:rPr>
-        <w:t>8</w:t>
-      </w:r>
-      <w:r>
-        <w:rPr>
-          <w:rFonts w:ascii="Courier New" w:eastAsiaTheme="minorHAnsi" w:hAnsi="Courier New" w:cs="Courier New"/>
-          <w:color w:val="3C763D"/>
-          <w:sz w:val="20"/>
-          <w:szCs w:val="20"/>
-          <w:lang w:eastAsia="en-US" w:bidi="ar-SA"/>
-        </w:rPr>
-        <w:t>)/</w:t>
-      </w:r>
-      <w:proofErr w:type="gramEnd"/>
-      <w:r>
-        <w:rPr>
-          <w:rFonts w:ascii="Courier New" w:eastAsiaTheme="minorHAnsi" w:hAnsi="Courier New" w:cs="Courier New"/>
-          <w:color w:val="3C763D"/>
-          <w:sz w:val="20"/>
-          <w:szCs w:val="20"/>
-          <w:lang w:eastAsia="en-US" w:bidi="ar-SA"/>
-        </w:rPr>
-        <w:t xml:space="preserve">2 = </w:t>
-      </w:r>
-      <w:r>
-        <w:rPr>
-          <w:rFonts w:ascii="Courier New" w:eastAsiaTheme="minorHAnsi" w:hAnsi="Courier New" w:cs="Courier New"/>
-          <w:color w:val="3C763D"/>
-          <w:sz w:val="20"/>
-          <w:szCs w:val="20"/>
-          <w:lang w:eastAsia="en-US" w:bidi="ar-SA"/>
-        </w:rPr>
-        <w:t>210</w:t>
-      </w:r>
-    </w:p>
-    <w:p>
-      <w:pPr>
-        <w:widowControl/>
-        <w:adjustRightInd w:val="0"/>
-        <w:rPr>
-          <w:rFonts w:ascii="Courier New" w:eastAsiaTheme="minorHAnsi" w:hAnsi="Courier New" w:cs="Courier New"/>
-          <w:sz w:val="24"/>
-          <w:szCs w:val="24"/>
-          <w:lang w:eastAsia="en-US" w:bidi="ar-SA"/>
-        </w:rPr>
-      </w:pPr>
-      <w:r>
-        <w:rPr>
-          <w:rFonts w:ascii="Courier New" w:eastAsiaTheme="minorHAnsi" w:hAnsi="Courier New" w:cs="Courier New"/>
-          <w:color w:val="000000"/>
-          <w:sz w:val="20"/>
-          <w:szCs w:val="20"/>
-          <w:lang w:eastAsia="en-US" w:bidi="ar-SA"/>
-        </w:rPr>
         <w:tab/>
-      </w:r>
-      <w:r>
-        <w:rPr>
-          <w:rFonts w:ascii="Courier New" w:eastAsiaTheme="minorHAnsi" w:hAnsi="Courier New" w:cs="Courier New"/>
-          <w:color w:val="000000"/>
-          <w:sz w:val="20"/>
-          <w:szCs w:val="20"/>
-          <w:lang w:eastAsia="en-US" w:bidi="ar-SA"/>
-        </w:rPr>
-        <w:t xml:space="preserve">&gt;&gt; </w:t>
-      </w:r>
-      <w:proofErr w:type="spellStart"/>
-      <w:r>
-        <w:rPr>
-          <w:rFonts w:ascii="Courier New" w:eastAsiaTheme="minorHAnsi" w:hAnsi="Courier New" w:cs="Courier New"/>
-          <w:color w:val="000000"/>
-          <w:sz w:val="20"/>
-          <w:szCs w:val="20"/>
-          <w:lang w:eastAsia="en-US" w:bidi="ar-SA"/>
-        </w:rPr>
-        <w:t>imhist</w:t>
-      </w:r>
-      <w:proofErr w:type="spellEnd"/>
-      <w:r>
-        <w:rPr>
-          <w:rFonts w:ascii="Courier New" w:eastAsiaTheme="minorHAnsi" w:hAnsi="Courier New" w:cs="Courier New"/>
-          <w:color w:val="000000"/>
-          <w:sz w:val="20"/>
-          <w:szCs w:val="20"/>
-          <w:lang w:eastAsia="en-US" w:bidi="ar-SA"/>
-        </w:rPr>
-        <w:t>(</w:t>
-      </w:r>
-      <w:proofErr w:type="spellStart"/>
-      <w:r>
-        <w:rPr>
-          <w:rFonts w:ascii="Courier New" w:eastAsiaTheme="minorHAnsi" w:hAnsi="Courier New" w:cs="Courier New"/>
-          <w:color w:val="000000"/>
-          <w:sz w:val="20"/>
-          <w:szCs w:val="20"/>
-          <w:lang w:eastAsia="en-US" w:bidi="ar-SA"/>
-        </w:rPr>
-        <w:t>eight</w:t>
-      </w:r>
-      <w:proofErr w:type="spellEnd"/>
-      <w:r>
-        <w:rPr>
-          <w:rFonts w:ascii="Courier New" w:eastAsiaTheme="minorHAnsi" w:hAnsi="Courier New" w:cs="Courier New"/>
-          <w:color w:val="000000"/>
-          <w:sz w:val="20"/>
-          <w:szCs w:val="20"/>
-          <w:lang w:eastAsia="en-US" w:bidi="ar-SA"/>
-        </w:rPr>
-        <w:t>);</w:t>
-      </w:r>
-    </w:p>
-    <w:p>
-      <w:pPr>
-        <w:widowControl/>
-        <w:adjustRightInd w:val="0"/>
-        <w:rPr>
-          <w:rFonts w:ascii="Courier New" w:eastAsiaTheme="minorHAnsi" w:hAnsi="Courier New" w:cs="Courier New"/>
-          <w:color w:val="3C763D"/>
-          <w:sz w:val="20"/>
-          <w:szCs w:val="20"/>
-          <w:lang w:eastAsia="en-US" w:bidi="ar-SA"/>
-        </w:rPr>
-      </w:pPr>
-      <w:r>
-        <w:rPr>
-          <w:rFonts w:ascii="Courier New" w:eastAsiaTheme="minorHAnsi" w:hAnsi="Courier New" w:cs="Courier New"/>
-          <w:color w:val="3C763D"/>
-          <w:sz w:val="20"/>
-          <w:szCs w:val="20"/>
-          <w:lang w:eastAsia="en-US" w:bidi="ar-SA"/>
-        </w:rPr>
-        <w:tab/>
-        <w:t>%Umbral histograma: 1</w:t>
-      </w:r>
-      <w:r>
-        <w:rPr>
-          <w:rFonts w:ascii="Courier New" w:eastAsiaTheme="minorHAnsi" w:hAnsi="Courier New" w:cs="Courier New"/>
-          <w:color w:val="3C763D"/>
-          <w:sz w:val="20"/>
-          <w:szCs w:val="20"/>
-          <w:lang w:eastAsia="en-US" w:bidi="ar-SA"/>
-        </w:rPr>
-        <w:t>71</w:t>
+        <w:t>%Umbral histograma: 171</w:t>
       </w:r>
     </w:p>
     <w:p>
@@ -2026,27 +1881,7 @@
           <w:szCs w:val="20"/>
           <w:lang w:eastAsia="en-US" w:bidi="ar-SA"/>
         </w:rPr>
-        <w:t>level1 = ((2</w:t>
-      </w:r>
-      <w:r>
-        <w:rPr>
-          <w:rFonts w:ascii="Courier New" w:eastAsiaTheme="minorHAnsi" w:hAnsi="Courier New" w:cs="Courier New"/>
-          <w:color w:val="000000"/>
-          <w:sz w:val="20"/>
-          <w:szCs w:val="20"/>
-          <w:lang w:eastAsia="en-US" w:bidi="ar-SA"/>
-        </w:rPr>
-        <w:t>10</w:t>
-      </w:r>
-      <w:r>
-        <w:rPr>
-          <w:rFonts w:ascii="Courier New" w:eastAsiaTheme="minorHAnsi" w:hAnsi="Courier New" w:cs="Courier New"/>
-          <w:color w:val="000000"/>
-          <w:sz w:val="20"/>
-          <w:szCs w:val="20"/>
-          <w:lang w:eastAsia="en-US" w:bidi="ar-SA"/>
-        </w:rPr>
-        <w:t>*</w:t>
+        <w:t>level1 = ((210*</w:t>
       </w:r>
       <w:proofErr w:type="gramStart"/>
       <w:r>
@@ -2550,17 +2385,7 @@
           <w:lang w:eastAsia="en-US" w:bidi="ar-SA"/>
         </w:rPr>
         <w:tab/>
-        <w:t>%</w:t>
-      </w:r>
-      <w:r>
-        <w:rPr>
-          <w:rFonts w:ascii="Courier New" w:eastAsiaTheme="minorHAnsi" w:hAnsi="Courier New" w:cs="Courier New"/>
-          <w:color w:val="3C763D"/>
-          <w:sz w:val="20"/>
-          <w:szCs w:val="20"/>
-          <w:lang w:eastAsia="en-US" w:bidi="ar-SA"/>
-        </w:rPr>
-        <w:t>Los resultados con el histograma han sido mejores, principalmente con las monedas, ya que permite visualizar el reparto de intensidades con los píxeles de la imagen y, por lo tanto, obtener un mejor umbral, para eliminar brillos, como en dicho caso.</w:t>
+        <w:t>%Los resultados con el histograma han sido mejores, principalmente con las monedas, ya que permite visualizar el reparto de intensidades con los píxeles de la imagen y, por lo tanto, obtener un mejor umbral, para eliminar brillos, como en dicho caso.</w:t>
       </w:r>
     </w:p>
     <w:p>
@@ -3192,17 +3017,7 @@
           <w:szCs w:val="20"/>
           <w:lang w:eastAsia="en-US" w:bidi="ar-SA"/>
         </w:rPr>
-        <w:t>%</w:t>
-      </w:r>
-      <w:r>
-        <w:rPr>
-          <w:rFonts w:ascii="Courier New" w:eastAsiaTheme="minorHAnsi" w:hAnsi="Courier New" w:cs="Courier New"/>
-          <w:color w:val="3C763D"/>
-          <w:sz w:val="20"/>
-          <w:szCs w:val="20"/>
-          <w:lang w:eastAsia="en-US" w:bidi="ar-SA"/>
-        </w:rPr>
-        <w:t>En el caso de la bacteria, se asemeja más a la imagen anterior cuyo umbral fue hallado visualmente, aunque presenta diferencias más o menos apreciables en ciertos píxeles.</w:t>
+        <w:t>%En el caso de la bacteria, se asemeja más a la imagen anterior cuyo umbral fue hallado visualmente, aunque presenta diferencias más o menos apreciables en ciertos píxeles.</w:t>
       </w:r>
     </w:p>
     <w:p>
@@ -3374,17 +3189,7 @@
           <w:szCs w:val="20"/>
           <w:lang w:eastAsia="en-US" w:bidi="ar-SA"/>
         </w:rPr>
-        <w:t>%</w:t>
-      </w:r>
-      <w:r>
-        <w:rPr>
-          <w:rFonts w:ascii="Courier New" w:eastAsiaTheme="minorHAnsi" w:hAnsi="Courier New" w:cs="Courier New"/>
-          <w:color w:val="3C763D"/>
-          <w:sz w:val="20"/>
-          <w:szCs w:val="20"/>
-          <w:lang w:eastAsia="en-US" w:bidi="ar-SA"/>
-        </w:rPr>
-        <w:t>En el caso de la moneda se asemeja muchos más a la imagen del histograma que a la imagen hallada visualmente.</w:t>
+        <w:t>%En el caso de la moneda se asemeja muchos más a la imagen del histograma que a la imagen hallada visualmente.</w:t>
       </w:r>
     </w:p>
     <w:p>
@@ -3659,15 +3464,7 @@
         <w:rPr>
           <w:color w:val="5B9BD4"/>
         </w:rPr>
-        <w:t>Sesión 2. Descriptores para la detección d</w:t>
-      </w:r>
-      <w:bookmarkStart w:id="0" w:name="_GoBack"/>
-      <w:bookmarkEnd w:id="0"/>
-      <w:r>
-        <w:rPr>
-          <w:color w:val="5B9BD4"/>
-        </w:rPr>
-        <w:t>e formas de regiones.</w:t>
+        <w:t>Sesión 2. Descriptores para la detección de formas de regiones.</w:t>
       </w:r>
     </w:p>
     <w:p>
@@ -3875,6 +3672,2051 @@
       <w:pPr>
         <w:spacing w:line="259" w:lineRule="auto"/>
         <w:jc w:val="both"/>
+      </w:pPr>
+    </w:p>
+    <w:p>
+      <w:pPr>
+        <w:spacing w:line="259" w:lineRule="auto"/>
+        <w:jc w:val="both"/>
+      </w:pPr>
+    </w:p>
+    <w:p>
+      <w:pPr>
+        <w:widowControl/>
+        <w:adjustRightInd w:val="0"/>
+        <w:rPr>
+          <w:rFonts w:ascii="Courier New" w:eastAsiaTheme="minorHAnsi" w:hAnsi="Courier New" w:cs="Courier New"/>
+          <w:sz w:val="24"/>
+          <w:szCs w:val="24"/>
+          <w:lang w:eastAsia="en-US" w:bidi="ar-SA"/>
+        </w:rPr>
+      </w:pPr>
+      <w:r>
+        <w:rPr>
+          <w:rFonts w:ascii="Courier New" w:eastAsiaTheme="minorHAnsi" w:hAnsi="Courier New" w:cs="Courier New"/>
+          <w:color w:val="000000"/>
+          <w:sz w:val="20"/>
+          <w:szCs w:val="20"/>
+          <w:lang w:eastAsia="en-US" w:bidi="ar-SA"/>
+        </w:rPr>
+        <w:tab/>
+      </w:r>
+      <w:r>
+        <w:rPr>
+          <w:rFonts w:ascii="Courier New" w:eastAsiaTheme="minorHAnsi" w:hAnsi="Courier New" w:cs="Courier New"/>
+          <w:color w:val="000000"/>
+          <w:sz w:val="20"/>
+          <w:szCs w:val="20"/>
+          <w:lang w:eastAsia="en-US" w:bidi="ar-SA"/>
+        </w:rPr>
+        <w:t xml:space="preserve">&gt;&gt; </w:t>
+      </w:r>
+      <w:proofErr w:type="spellStart"/>
+      <w:r>
+        <w:rPr>
+          <w:rFonts w:ascii="Courier New" w:eastAsiaTheme="minorHAnsi" w:hAnsi="Courier New" w:cs="Courier New"/>
+          <w:color w:val="000000"/>
+          <w:sz w:val="20"/>
+          <w:szCs w:val="20"/>
+          <w:lang w:eastAsia="en-US" w:bidi="ar-SA"/>
+        </w:rPr>
+        <w:t>img</w:t>
+      </w:r>
+      <w:proofErr w:type="spellEnd"/>
+      <w:r>
+        <w:rPr>
+          <w:rFonts w:ascii="Courier New" w:eastAsiaTheme="minorHAnsi" w:hAnsi="Courier New" w:cs="Courier New"/>
+          <w:color w:val="000000"/>
+          <w:sz w:val="20"/>
+          <w:szCs w:val="20"/>
+          <w:lang w:eastAsia="en-US" w:bidi="ar-SA"/>
+        </w:rPr>
+        <w:t xml:space="preserve"> = </w:t>
+      </w:r>
+      <w:proofErr w:type="spellStart"/>
+      <w:r>
+        <w:rPr>
+          <w:rFonts w:ascii="Courier New" w:eastAsiaTheme="minorHAnsi" w:hAnsi="Courier New" w:cs="Courier New"/>
+          <w:color w:val="000000"/>
+          <w:sz w:val="20"/>
+          <w:szCs w:val="20"/>
+          <w:lang w:eastAsia="en-US" w:bidi="ar-SA"/>
+        </w:rPr>
+        <w:t>imread</w:t>
+      </w:r>
+      <w:proofErr w:type="spellEnd"/>
+      <w:r>
+        <w:rPr>
+          <w:rFonts w:ascii="Courier New" w:eastAsiaTheme="minorHAnsi" w:hAnsi="Courier New" w:cs="Courier New"/>
+          <w:color w:val="000000"/>
+          <w:sz w:val="20"/>
+          <w:szCs w:val="20"/>
+          <w:lang w:eastAsia="en-US" w:bidi="ar-SA"/>
+        </w:rPr>
+        <w:t>(</w:t>
+      </w:r>
+      <w:r>
+        <w:rPr>
+          <w:rFonts w:ascii="Courier New" w:eastAsiaTheme="minorHAnsi" w:hAnsi="Courier New" w:cs="Courier New"/>
+          <w:color w:val="A020F0"/>
+          <w:sz w:val="20"/>
+          <w:szCs w:val="20"/>
+          <w:lang w:eastAsia="en-US" w:bidi="ar-SA"/>
+        </w:rPr>
+        <w:t>'ivc_practica3_imagenes/</w:t>
+      </w:r>
+      <w:proofErr w:type="spellStart"/>
+      <w:r>
+        <w:rPr>
+          <w:rFonts w:ascii="Courier New" w:eastAsiaTheme="minorHAnsi" w:hAnsi="Courier New" w:cs="Courier New"/>
+          <w:color w:val="A020F0"/>
+          <w:sz w:val="20"/>
+          <w:szCs w:val="20"/>
+          <w:lang w:eastAsia="en-US" w:bidi="ar-SA"/>
+        </w:rPr>
+        <w:t>formas.tif</w:t>
+      </w:r>
+      <w:proofErr w:type="spellEnd"/>
+      <w:r>
+        <w:rPr>
+          <w:rFonts w:ascii="Courier New" w:eastAsiaTheme="minorHAnsi" w:hAnsi="Courier New" w:cs="Courier New"/>
+          <w:color w:val="A020F0"/>
+          <w:sz w:val="20"/>
+          <w:szCs w:val="20"/>
+          <w:lang w:eastAsia="en-US" w:bidi="ar-SA"/>
+        </w:rPr>
+        <w:t>'</w:t>
+      </w:r>
+      <w:r>
+        <w:rPr>
+          <w:rFonts w:ascii="Courier New" w:eastAsiaTheme="minorHAnsi" w:hAnsi="Courier New" w:cs="Courier New"/>
+          <w:color w:val="000000"/>
+          <w:sz w:val="20"/>
+          <w:szCs w:val="20"/>
+          <w:lang w:eastAsia="en-US" w:bidi="ar-SA"/>
+        </w:rPr>
+        <w:t>);</w:t>
+      </w:r>
+    </w:p>
+    <w:p>
+      <w:pPr>
+        <w:widowControl/>
+        <w:adjustRightInd w:val="0"/>
+        <w:rPr>
+          <w:rFonts w:ascii="Courier New" w:eastAsiaTheme="minorHAnsi" w:hAnsi="Courier New" w:cs="Courier New"/>
+          <w:sz w:val="24"/>
+          <w:szCs w:val="24"/>
+          <w:lang w:eastAsia="en-US" w:bidi="ar-SA"/>
+        </w:rPr>
+      </w:pPr>
+      <w:r>
+        <w:rPr>
+          <w:rFonts w:ascii="Courier New" w:eastAsiaTheme="minorHAnsi" w:hAnsi="Courier New" w:cs="Courier New"/>
+          <w:color w:val="000000"/>
+          <w:sz w:val="20"/>
+          <w:szCs w:val="20"/>
+          <w:lang w:eastAsia="en-US" w:bidi="ar-SA"/>
+        </w:rPr>
+        <w:tab/>
+      </w:r>
+      <w:r>
+        <w:rPr>
+          <w:rFonts w:ascii="Courier New" w:eastAsiaTheme="minorHAnsi" w:hAnsi="Courier New" w:cs="Courier New"/>
+          <w:color w:val="000000"/>
+          <w:sz w:val="20"/>
+          <w:szCs w:val="20"/>
+          <w:lang w:eastAsia="en-US" w:bidi="ar-SA"/>
+        </w:rPr>
+        <w:t xml:space="preserve">&gt;&gt; </w:t>
+      </w:r>
+      <w:r>
+        <w:rPr>
+          <w:rFonts w:ascii="Courier New" w:eastAsiaTheme="minorHAnsi" w:hAnsi="Courier New" w:cs="Courier New"/>
+          <w:color w:val="000000"/>
+          <w:sz w:val="20"/>
+          <w:szCs w:val="20"/>
+          <w:lang w:eastAsia="en-US" w:bidi="ar-SA"/>
+        </w:rPr>
+        <w:t>[</w:t>
+      </w:r>
+      <w:proofErr w:type="spellStart"/>
+      <w:proofErr w:type="gramStart"/>
+      <w:r>
+        <w:rPr>
+          <w:rFonts w:ascii="Courier New" w:eastAsiaTheme="minorHAnsi" w:hAnsi="Courier New" w:cs="Courier New"/>
+          <w:color w:val="000000"/>
+          <w:sz w:val="20"/>
+          <w:szCs w:val="20"/>
+          <w:lang w:eastAsia="en-US" w:bidi="ar-SA"/>
+        </w:rPr>
+        <w:t>numforma,imgd</w:t>
+      </w:r>
+      <w:proofErr w:type="spellEnd"/>
+      <w:proofErr w:type="gramEnd"/>
+      <w:r>
+        <w:rPr>
+          <w:rFonts w:ascii="Courier New" w:eastAsiaTheme="minorHAnsi" w:hAnsi="Courier New" w:cs="Courier New"/>
+          <w:color w:val="000000"/>
+          <w:sz w:val="20"/>
+          <w:szCs w:val="20"/>
+          <w:lang w:eastAsia="en-US" w:bidi="ar-SA"/>
+        </w:rPr>
+        <w:t xml:space="preserve">] = </w:t>
+      </w:r>
+      <w:proofErr w:type="spellStart"/>
+      <w:r>
+        <w:rPr>
+          <w:rFonts w:ascii="Courier New" w:eastAsiaTheme="minorHAnsi" w:hAnsi="Courier New" w:cs="Courier New"/>
+          <w:color w:val="000000"/>
+          <w:sz w:val="20"/>
+          <w:szCs w:val="20"/>
+          <w:lang w:eastAsia="en-US" w:bidi="ar-SA"/>
+        </w:rPr>
+        <w:t>detectarForma</w:t>
+      </w:r>
+      <w:proofErr w:type="spellEnd"/>
+      <w:r>
+        <w:rPr>
+          <w:rFonts w:ascii="Courier New" w:eastAsiaTheme="minorHAnsi" w:hAnsi="Courier New" w:cs="Courier New"/>
+          <w:color w:val="000000"/>
+          <w:sz w:val="20"/>
+          <w:szCs w:val="20"/>
+          <w:lang w:eastAsia="en-US" w:bidi="ar-SA"/>
+        </w:rPr>
+        <w:t>(</w:t>
+      </w:r>
+      <w:proofErr w:type="spellStart"/>
+      <w:r>
+        <w:rPr>
+          <w:rFonts w:ascii="Courier New" w:eastAsiaTheme="minorHAnsi" w:hAnsi="Courier New" w:cs="Courier New"/>
+          <w:color w:val="000000"/>
+          <w:sz w:val="20"/>
+          <w:szCs w:val="20"/>
+          <w:lang w:eastAsia="en-US" w:bidi="ar-SA"/>
+        </w:rPr>
+        <w:t>img</w:t>
+      </w:r>
+      <w:proofErr w:type="spellEnd"/>
+      <w:r>
+        <w:rPr>
+          <w:rFonts w:ascii="Courier New" w:eastAsiaTheme="minorHAnsi" w:hAnsi="Courier New" w:cs="Courier New"/>
+          <w:color w:val="000000"/>
+          <w:sz w:val="20"/>
+          <w:szCs w:val="20"/>
+          <w:lang w:eastAsia="en-US" w:bidi="ar-SA"/>
+        </w:rPr>
+        <w:t>, 1);</w:t>
+      </w:r>
+    </w:p>
+    <w:p>
+      <w:pPr>
+        <w:widowControl/>
+        <w:adjustRightInd w:val="0"/>
+        <w:rPr>
+          <w:rFonts w:ascii="Courier New" w:eastAsiaTheme="minorHAnsi" w:hAnsi="Courier New" w:cs="Courier New"/>
+          <w:sz w:val="24"/>
+          <w:szCs w:val="24"/>
+          <w:lang w:eastAsia="en-US" w:bidi="ar-SA"/>
+        </w:rPr>
+      </w:pPr>
+      <w:r>
+        <w:rPr>
+          <w:rFonts w:ascii="Courier New" w:eastAsiaTheme="minorHAnsi" w:hAnsi="Courier New" w:cs="Courier New"/>
+          <w:color w:val="000000"/>
+          <w:sz w:val="20"/>
+          <w:szCs w:val="20"/>
+          <w:lang w:eastAsia="en-US" w:bidi="ar-SA"/>
+        </w:rPr>
+        <w:tab/>
+      </w:r>
+      <w:r>
+        <w:rPr>
+          <w:rFonts w:ascii="Courier New" w:eastAsiaTheme="minorHAnsi" w:hAnsi="Courier New" w:cs="Courier New"/>
+          <w:color w:val="000000"/>
+          <w:sz w:val="20"/>
+          <w:szCs w:val="20"/>
+          <w:lang w:eastAsia="en-US" w:bidi="ar-SA"/>
+        </w:rPr>
+        <w:t xml:space="preserve">&gt;&gt; </w:t>
+      </w:r>
+      <w:proofErr w:type="spellStart"/>
+      <w:r>
+        <w:rPr>
+          <w:rFonts w:ascii="Courier New" w:eastAsiaTheme="minorHAnsi" w:hAnsi="Courier New" w:cs="Courier New"/>
+          <w:color w:val="000000"/>
+          <w:sz w:val="20"/>
+          <w:szCs w:val="20"/>
+          <w:lang w:eastAsia="en-US" w:bidi="ar-SA"/>
+        </w:rPr>
+        <w:t>numforma</w:t>
+      </w:r>
+      <w:proofErr w:type="spellEnd"/>
+    </w:p>
+    <w:p>
+      <w:pPr>
+        <w:widowControl/>
+        <w:adjustRightInd w:val="0"/>
+        <w:rPr>
+          <w:rFonts w:ascii="Courier New" w:eastAsiaTheme="minorHAnsi" w:hAnsi="Courier New" w:cs="Courier New"/>
+          <w:sz w:val="24"/>
+          <w:szCs w:val="24"/>
+          <w:lang w:eastAsia="en-US" w:bidi="ar-SA"/>
+        </w:rPr>
+      </w:pPr>
+      <w:r>
+        <w:rPr>
+          <w:rFonts w:ascii="Courier New" w:eastAsiaTheme="minorHAnsi" w:hAnsi="Courier New" w:cs="Courier New"/>
+          <w:color w:val="000000"/>
+          <w:sz w:val="20"/>
+          <w:szCs w:val="20"/>
+          <w:lang w:eastAsia="en-US" w:bidi="ar-SA"/>
+        </w:rPr>
+        <w:t xml:space="preserve"> </w:t>
+      </w:r>
+    </w:p>
+    <w:p>
+      <w:pPr>
+        <w:widowControl/>
+        <w:adjustRightInd w:val="0"/>
+        <w:rPr>
+          <w:rFonts w:ascii="Courier New" w:eastAsiaTheme="minorHAnsi" w:hAnsi="Courier New" w:cs="Courier New"/>
+          <w:sz w:val="24"/>
+          <w:szCs w:val="24"/>
+          <w:lang w:eastAsia="en-US" w:bidi="ar-SA"/>
+        </w:rPr>
+      </w:pPr>
+      <w:r>
+        <w:rPr>
+          <w:rFonts w:ascii="Courier New" w:eastAsiaTheme="minorHAnsi" w:hAnsi="Courier New" w:cs="Courier New"/>
+          <w:color w:val="000000"/>
+          <w:sz w:val="20"/>
+          <w:szCs w:val="20"/>
+          <w:lang w:eastAsia="en-US" w:bidi="ar-SA"/>
+        </w:rPr>
+        <w:tab/>
+      </w:r>
+      <w:proofErr w:type="spellStart"/>
+      <w:r>
+        <w:rPr>
+          <w:rFonts w:ascii="Courier New" w:eastAsiaTheme="minorHAnsi" w:hAnsi="Courier New" w:cs="Courier New"/>
+          <w:color w:val="000000"/>
+          <w:sz w:val="20"/>
+          <w:szCs w:val="20"/>
+          <w:lang w:eastAsia="en-US" w:bidi="ar-SA"/>
+        </w:rPr>
+        <w:t>numforma</w:t>
+      </w:r>
+      <w:proofErr w:type="spellEnd"/>
+      <w:r>
+        <w:rPr>
+          <w:rFonts w:ascii="Courier New" w:eastAsiaTheme="minorHAnsi" w:hAnsi="Courier New" w:cs="Courier New"/>
+          <w:color w:val="000000"/>
+          <w:sz w:val="20"/>
+          <w:szCs w:val="20"/>
+          <w:lang w:eastAsia="en-US" w:bidi="ar-SA"/>
+        </w:rPr>
+        <w:t xml:space="preserve"> =</w:t>
+      </w:r>
+    </w:p>
+    <w:p>
+      <w:pPr>
+        <w:widowControl/>
+        <w:adjustRightInd w:val="0"/>
+        <w:rPr>
+          <w:rFonts w:ascii="Courier New" w:eastAsiaTheme="minorHAnsi" w:hAnsi="Courier New" w:cs="Courier New"/>
+          <w:sz w:val="24"/>
+          <w:szCs w:val="24"/>
+          <w:lang w:eastAsia="en-US" w:bidi="ar-SA"/>
+        </w:rPr>
+      </w:pPr>
+      <w:r>
+        <w:rPr>
+          <w:rFonts w:ascii="Courier New" w:eastAsiaTheme="minorHAnsi" w:hAnsi="Courier New" w:cs="Courier New"/>
+          <w:color w:val="000000"/>
+          <w:sz w:val="20"/>
+          <w:szCs w:val="20"/>
+          <w:lang w:eastAsia="en-US" w:bidi="ar-SA"/>
+        </w:rPr>
+        <w:t xml:space="preserve"> </w:t>
+      </w:r>
+    </w:p>
+    <w:p>
+      <w:pPr>
+        <w:widowControl/>
+        <w:adjustRightInd w:val="0"/>
+        <w:rPr>
+          <w:rFonts w:ascii="Courier New" w:eastAsiaTheme="minorHAnsi" w:hAnsi="Courier New" w:cs="Courier New"/>
+          <w:sz w:val="24"/>
+          <w:szCs w:val="24"/>
+          <w:lang w:eastAsia="en-US" w:bidi="ar-SA"/>
+        </w:rPr>
+      </w:pPr>
+      <w:r>
+        <w:rPr>
+          <w:rFonts w:ascii="Courier New" w:eastAsiaTheme="minorHAnsi" w:hAnsi="Courier New" w:cs="Courier New"/>
+          <w:color w:val="000000"/>
+          <w:sz w:val="20"/>
+          <w:szCs w:val="20"/>
+          <w:lang w:eastAsia="en-US" w:bidi="ar-SA"/>
+        </w:rPr>
+        <w:t xml:space="preserve">     </w:t>
+      </w:r>
+      <w:r>
+        <w:rPr>
+          <w:rFonts w:ascii="Courier New" w:eastAsiaTheme="minorHAnsi" w:hAnsi="Courier New" w:cs="Courier New"/>
+          <w:color w:val="000000"/>
+          <w:sz w:val="20"/>
+          <w:szCs w:val="20"/>
+          <w:lang w:eastAsia="en-US" w:bidi="ar-SA"/>
+        </w:rPr>
+        <w:tab/>
+      </w:r>
+      <w:r>
+        <w:rPr>
+          <w:rFonts w:ascii="Courier New" w:eastAsiaTheme="minorHAnsi" w:hAnsi="Courier New" w:cs="Courier New"/>
+          <w:color w:val="000000"/>
+          <w:sz w:val="20"/>
+          <w:szCs w:val="20"/>
+          <w:lang w:eastAsia="en-US" w:bidi="ar-SA"/>
+        </w:rPr>
+        <w:tab/>
+      </w:r>
+      <w:r>
+        <w:rPr>
+          <w:rFonts w:ascii="Courier New" w:eastAsiaTheme="minorHAnsi" w:hAnsi="Courier New" w:cs="Courier New"/>
+          <w:color w:val="000000"/>
+          <w:sz w:val="20"/>
+          <w:szCs w:val="20"/>
+          <w:lang w:eastAsia="en-US" w:bidi="ar-SA"/>
+        </w:rPr>
+        <w:t>6</w:t>
+      </w:r>
+    </w:p>
+    <w:p>
+      <w:pPr>
+        <w:widowControl/>
+        <w:adjustRightInd w:val="0"/>
+        <w:rPr>
+          <w:rFonts w:ascii="Courier New" w:eastAsiaTheme="minorHAnsi" w:hAnsi="Courier New" w:cs="Courier New"/>
+          <w:sz w:val="24"/>
+          <w:szCs w:val="24"/>
+          <w:lang w:eastAsia="en-US" w:bidi="ar-SA"/>
+        </w:rPr>
+      </w:pPr>
+      <w:r>
+        <w:rPr>
+          <w:rFonts w:ascii="Courier New" w:eastAsiaTheme="minorHAnsi" w:hAnsi="Courier New" w:cs="Courier New"/>
+          <w:color w:val="000000"/>
+          <w:sz w:val="20"/>
+          <w:szCs w:val="20"/>
+          <w:lang w:eastAsia="en-US" w:bidi="ar-SA"/>
+        </w:rPr>
+        <w:t xml:space="preserve"> </w:t>
+      </w:r>
+    </w:p>
+    <w:p>
+      <w:pPr>
+        <w:widowControl/>
+        <w:adjustRightInd w:val="0"/>
+        <w:rPr>
+          <w:rFonts w:ascii="Courier New" w:eastAsiaTheme="minorHAnsi" w:hAnsi="Courier New" w:cs="Courier New"/>
+          <w:sz w:val="24"/>
+          <w:szCs w:val="24"/>
+          <w:lang w:eastAsia="en-US" w:bidi="ar-SA"/>
+        </w:rPr>
+      </w:pPr>
+      <w:r>
+        <w:rPr>
+          <w:rFonts w:ascii="Courier New" w:eastAsiaTheme="minorHAnsi" w:hAnsi="Courier New" w:cs="Courier New"/>
+          <w:color w:val="000000"/>
+          <w:sz w:val="20"/>
+          <w:szCs w:val="20"/>
+          <w:lang w:eastAsia="en-US" w:bidi="ar-SA"/>
+        </w:rPr>
+        <w:tab/>
+      </w:r>
+      <w:r>
+        <w:rPr>
+          <w:rFonts w:ascii="Courier New" w:eastAsiaTheme="minorHAnsi" w:hAnsi="Courier New" w:cs="Courier New"/>
+          <w:color w:val="000000"/>
+          <w:sz w:val="20"/>
+          <w:szCs w:val="20"/>
+          <w:lang w:eastAsia="en-US" w:bidi="ar-SA"/>
+        </w:rPr>
+        <w:t xml:space="preserve">&gt;&gt; </w:t>
+      </w:r>
+      <w:proofErr w:type="spellStart"/>
+      <w:r>
+        <w:rPr>
+          <w:rFonts w:ascii="Courier New" w:eastAsiaTheme="minorHAnsi" w:hAnsi="Courier New" w:cs="Courier New"/>
+          <w:color w:val="000000"/>
+          <w:sz w:val="20"/>
+          <w:szCs w:val="20"/>
+          <w:lang w:eastAsia="en-US" w:bidi="ar-SA"/>
+        </w:rPr>
+        <w:t>imshow</w:t>
+      </w:r>
+      <w:proofErr w:type="spellEnd"/>
+      <w:r>
+        <w:rPr>
+          <w:rFonts w:ascii="Courier New" w:eastAsiaTheme="minorHAnsi" w:hAnsi="Courier New" w:cs="Courier New"/>
+          <w:color w:val="000000"/>
+          <w:sz w:val="20"/>
+          <w:szCs w:val="20"/>
+          <w:lang w:eastAsia="en-US" w:bidi="ar-SA"/>
+        </w:rPr>
+        <w:t>(</w:t>
+      </w:r>
+      <w:proofErr w:type="spellStart"/>
+      <w:r>
+        <w:rPr>
+          <w:rFonts w:ascii="Courier New" w:eastAsiaTheme="minorHAnsi" w:hAnsi="Courier New" w:cs="Courier New"/>
+          <w:color w:val="000000"/>
+          <w:sz w:val="20"/>
+          <w:szCs w:val="20"/>
+          <w:lang w:eastAsia="en-US" w:bidi="ar-SA"/>
+        </w:rPr>
+        <w:t>imgd</w:t>
+      </w:r>
+      <w:proofErr w:type="spellEnd"/>
+      <w:r>
+        <w:rPr>
+          <w:rFonts w:ascii="Courier New" w:eastAsiaTheme="minorHAnsi" w:hAnsi="Courier New" w:cs="Courier New"/>
+          <w:color w:val="000000"/>
+          <w:sz w:val="20"/>
+          <w:szCs w:val="20"/>
+          <w:lang w:eastAsia="en-US" w:bidi="ar-SA"/>
+        </w:rPr>
+        <w:t>);</w:t>
+      </w:r>
+    </w:p>
+    <w:p>
+      <w:pPr>
+        <w:spacing w:line="259" w:lineRule="auto"/>
+        <w:jc w:val="both"/>
+      </w:pPr>
+      <w:r>
+        <w:tab/>
+      </w:r>
+      <w:r>
+        <w:t>&gt;&gt;</w:t>
+      </w:r>
+    </w:p>
+    <w:p>
+      <w:pPr>
+        <w:spacing w:line="259" w:lineRule="auto"/>
+        <w:jc w:val="center"/>
+      </w:pPr>
+      <w:r>
+        <w:rPr>
+          <w:noProof/>
+        </w:rPr>
+        <w:drawing>
+          <wp:inline distT="0" distB="0" distL="0" distR="0">
+            <wp:extent cx="6534150" cy="5762625"/>
+            <wp:effectExtent l="0" t="0" r="0" b="0"/>
+            <wp:docPr id="10" name="Imagen 10"/>
+            <wp:cNvGraphicFramePr>
+              <a:graphicFrameLocks xmlns:a="http://schemas.openxmlformats.org/drawingml/2006/main" noChangeAspect="1"/>
+            </wp:cNvGraphicFramePr>
+            <a:graphic xmlns:a="http://schemas.openxmlformats.org/drawingml/2006/main">
+              <a:graphicData uri="http://schemas.openxmlformats.org/drawingml/2006/picture">
+                <pic:pic xmlns:pic="http://schemas.openxmlformats.org/drawingml/2006/picture">
+                  <pic:nvPicPr>
+                    <pic:cNvPr id="0" name="Picture 4"/>
+                    <pic:cNvPicPr>
+                      <a:picLocks noChangeAspect="1" noChangeArrowheads="1"/>
+                    </pic:cNvPicPr>
+                  </pic:nvPicPr>
+                  <pic:blipFill>
+                    <a:blip r:embed="rId15">
+                      <a:extLst>
+                        <a:ext uri="{28A0092B-C50C-407E-A947-70E740481C1C}">
+                          <a14:useLocalDpi xmlns:a14="http://schemas.microsoft.com/office/drawing/2010/main" val="0"/>
+                        </a:ext>
+                      </a:extLst>
+                    </a:blip>
+                    <a:srcRect/>
+                    <a:stretch>
+                      <a:fillRect/>
+                    </a:stretch>
+                  </pic:blipFill>
+                  <pic:spPr bwMode="auto">
+                    <a:xfrm>
+                      <a:off x="0" y="0"/>
+                      <a:ext cx="6534150" cy="5762625"/>
+                    </a:xfrm>
+                    <a:prstGeom prst="rect">
+                      <a:avLst/>
+                    </a:prstGeom>
+                    <a:noFill/>
+                    <a:ln>
+                      <a:noFill/>
+                    </a:ln>
+                  </pic:spPr>
+                </pic:pic>
+              </a:graphicData>
+            </a:graphic>
+          </wp:inline>
+        </w:drawing>
+      </w:r>
+    </w:p>
+    <w:p>
+      <w:pPr>
+        <w:widowControl/>
+        <w:adjustRightInd w:val="0"/>
+        <w:rPr>
+          <w:rFonts w:ascii="Courier New" w:eastAsiaTheme="minorHAnsi" w:hAnsi="Courier New" w:cs="Courier New"/>
+          <w:sz w:val="24"/>
+          <w:szCs w:val="24"/>
+          <w:lang w:eastAsia="en-US" w:bidi="ar-SA"/>
+        </w:rPr>
+      </w:pPr>
+      <w:r>
+        <w:tab/>
+      </w:r>
+      <w:r>
+        <w:rPr>
+          <w:rFonts w:ascii="Courier New" w:eastAsiaTheme="minorHAnsi" w:hAnsi="Courier New" w:cs="Courier New"/>
+          <w:color w:val="000000"/>
+          <w:sz w:val="20"/>
+          <w:szCs w:val="20"/>
+          <w:lang w:eastAsia="en-US" w:bidi="ar-SA"/>
+        </w:rPr>
+        <w:t xml:space="preserve">&gt;&gt; </w:t>
+      </w:r>
+      <w:r>
+        <w:rPr>
+          <w:rFonts w:ascii="Courier New" w:eastAsiaTheme="minorHAnsi" w:hAnsi="Courier New" w:cs="Courier New"/>
+          <w:color w:val="000000"/>
+          <w:sz w:val="20"/>
+          <w:szCs w:val="20"/>
+          <w:lang w:eastAsia="en-US" w:bidi="ar-SA"/>
+        </w:rPr>
+        <w:t>[</w:t>
+      </w:r>
+      <w:proofErr w:type="spellStart"/>
+      <w:proofErr w:type="gramStart"/>
+      <w:r>
+        <w:rPr>
+          <w:rFonts w:ascii="Courier New" w:eastAsiaTheme="minorHAnsi" w:hAnsi="Courier New" w:cs="Courier New"/>
+          <w:color w:val="000000"/>
+          <w:sz w:val="20"/>
+          <w:szCs w:val="20"/>
+          <w:lang w:eastAsia="en-US" w:bidi="ar-SA"/>
+        </w:rPr>
+        <w:t>numforma,imgd</w:t>
+      </w:r>
+      <w:proofErr w:type="spellEnd"/>
+      <w:proofErr w:type="gramEnd"/>
+      <w:r>
+        <w:rPr>
+          <w:rFonts w:ascii="Courier New" w:eastAsiaTheme="minorHAnsi" w:hAnsi="Courier New" w:cs="Courier New"/>
+          <w:color w:val="000000"/>
+          <w:sz w:val="20"/>
+          <w:szCs w:val="20"/>
+          <w:lang w:eastAsia="en-US" w:bidi="ar-SA"/>
+        </w:rPr>
+        <w:t xml:space="preserve">] = </w:t>
+      </w:r>
+      <w:proofErr w:type="spellStart"/>
+      <w:r>
+        <w:rPr>
+          <w:rFonts w:ascii="Courier New" w:eastAsiaTheme="minorHAnsi" w:hAnsi="Courier New" w:cs="Courier New"/>
+          <w:color w:val="000000"/>
+          <w:sz w:val="20"/>
+          <w:szCs w:val="20"/>
+          <w:lang w:eastAsia="en-US" w:bidi="ar-SA"/>
+        </w:rPr>
+        <w:t>detectarForma</w:t>
+      </w:r>
+      <w:proofErr w:type="spellEnd"/>
+      <w:r>
+        <w:rPr>
+          <w:rFonts w:ascii="Courier New" w:eastAsiaTheme="minorHAnsi" w:hAnsi="Courier New" w:cs="Courier New"/>
+          <w:color w:val="000000"/>
+          <w:sz w:val="20"/>
+          <w:szCs w:val="20"/>
+          <w:lang w:eastAsia="en-US" w:bidi="ar-SA"/>
+        </w:rPr>
+        <w:t>(</w:t>
+      </w:r>
+      <w:proofErr w:type="spellStart"/>
+      <w:r>
+        <w:rPr>
+          <w:rFonts w:ascii="Courier New" w:eastAsiaTheme="minorHAnsi" w:hAnsi="Courier New" w:cs="Courier New"/>
+          <w:color w:val="000000"/>
+          <w:sz w:val="20"/>
+          <w:szCs w:val="20"/>
+          <w:lang w:eastAsia="en-US" w:bidi="ar-SA"/>
+        </w:rPr>
+        <w:t>img</w:t>
+      </w:r>
+      <w:proofErr w:type="spellEnd"/>
+      <w:r>
+        <w:rPr>
+          <w:rFonts w:ascii="Courier New" w:eastAsiaTheme="minorHAnsi" w:hAnsi="Courier New" w:cs="Courier New"/>
+          <w:color w:val="000000"/>
+          <w:sz w:val="20"/>
+          <w:szCs w:val="20"/>
+          <w:lang w:eastAsia="en-US" w:bidi="ar-SA"/>
+        </w:rPr>
+        <w:t xml:space="preserve">, </w:t>
+      </w:r>
+      <w:r>
+        <w:rPr>
+          <w:rFonts w:ascii="Courier New" w:eastAsiaTheme="minorHAnsi" w:hAnsi="Courier New" w:cs="Courier New"/>
+          <w:color w:val="000000"/>
+          <w:sz w:val="20"/>
+          <w:szCs w:val="20"/>
+          <w:lang w:eastAsia="en-US" w:bidi="ar-SA"/>
+        </w:rPr>
+        <w:t>2</w:t>
+      </w:r>
+      <w:r>
+        <w:rPr>
+          <w:rFonts w:ascii="Courier New" w:eastAsiaTheme="minorHAnsi" w:hAnsi="Courier New" w:cs="Courier New"/>
+          <w:color w:val="000000"/>
+          <w:sz w:val="20"/>
+          <w:szCs w:val="20"/>
+          <w:lang w:eastAsia="en-US" w:bidi="ar-SA"/>
+        </w:rPr>
+        <w:t>);</w:t>
+      </w:r>
+    </w:p>
+    <w:p>
+      <w:pPr>
+        <w:widowControl/>
+        <w:adjustRightInd w:val="0"/>
+        <w:rPr>
+          <w:rFonts w:ascii="Courier New" w:eastAsiaTheme="minorHAnsi" w:hAnsi="Courier New" w:cs="Courier New"/>
+          <w:sz w:val="24"/>
+          <w:szCs w:val="24"/>
+          <w:lang w:eastAsia="en-US" w:bidi="ar-SA"/>
+        </w:rPr>
+      </w:pPr>
+      <w:r>
+        <w:rPr>
+          <w:rFonts w:ascii="Courier New" w:eastAsiaTheme="minorHAnsi" w:hAnsi="Courier New" w:cs="Courier New"/>
+          <w:color w:val="000000"/>
+          <w:sz w:val="20"/>
+          <w:szCs w:val="20"/>
+          <w:lang w:eastAsia="en-US" w:bidi="ar-SA"/>
+        </w:rPr>
+        <w:tab/>
+      </w:r>
+      <w:r>
+        <w:rPr>
+          <w:rFonts w:ascii="Courier New" w:eastAsiaTheme="minorHAnsi" w:hAnsi="Courier New" w:cs="Courier New"/>
+          <w:color w:val="000000"/>
+          <w:sz w:val="20"/>
+          <w:szCs w:val="20"/>
+          <w:lang w:eastAsia="en-US" w:bidi="ar-SA"/>
+        </w:rPr>
+        <w:t xml:space="preserve">&gt;&gt; </w:t>
+      </w:r>
+      <w:proofErr w:type="spellStart"/>
+      <w:r>
+        <w:rPr>
+          <w:rFonts w:ascii="Courier New" w:eastAsiaTheme="minorHAnsi" w:hAnsi="Courier New" w:cs="Courier New"/>
+          <w:color w:val="000000"/>
+          <w:sz w:val="20"/>
+          <w:szCs w:val="20"/>
+          <w:lang w:eastAsia="en-US" w:bidi="ar-SA"/>
+        </w:rPr>
+        <w:t>numforma</w:t>
+      </w:r>
+      <w:proofErr w:type="spellEnd"/>
+    </w:p>
+    <w:p>
+      <w:pPr>
+        <w:widowControl/>
+        <w:adjustRightInd w:val="0"/>
+        <w:rPr>
+          <w:rFonts w:ascii="Courier New" w:eastAsiaTheme="minorHAnsi" w:hAnsi="Courier New" w:cs="Courier New"/>
+          <w:sz w:val="24"/>
+          <w:szCs w:val="24"/>
+          <w:lang w:eastAsia="en-US" w:bidi="ar-SA"/>
+        </w:rPr>
+      </w:pPr>
+      <w:r>
+        <w:rPr>
+          <w:rFonts w:ascii="Courier New" w:eastAsiaTheme="minorHAnsi" w:hAnsi="Courier New" w:cs="Courier New"/>
+          <w:color w:val="000000"/>
+          <w:sz w:val="20"/>
+          <w:szCs w:val="20"/>
+          <w:lang w:eastAsia="en-US" w:bidi="ar-SA"/>
+        </w:rPr>
+        <w:t xml:space="preserve"> </w:t>
+      </w:r>
+    </w:p>
+    <w:p>
+      <w:pPr>
+        <w:widowControl/>
+        <w:adjustRightInd w:val="0"/>
+        <w:rPr>
+          <w:rFonts w:ascii="Courier New" w:eastAsiaTheme="minorHAnsi" w:hAnsi="Courier New" w:cs="Courier New"/>
+          <w:sz w:val="24"/>
+          <w:szCs w:val="24"/>
+          <w:lang w:eastAsia="en-US" w:bidi="ar-SA"/>
+        </w:rPr>
+      </w:pPr>
+      <w:r>
+        <w:rPr>
+          <w:rFonts w:ascii="Courier New" w:eastAsiaTheme="minorHAnsi" w:hAnsi="Courier New" w:cs="Courier New"/>
+          <w:color w:val="000000"/>
+          <w:sz w:val="20"/>
+          <w:szCs w:val="20"/>
+          <w:lang w:eastAsia="en-US" w:bidi="ar-SA"/>
+        </w:rPr>
+        <w:tab/>
+      </w:r>
+      <w:proofErr w:type="spellStart"/>
+      <w:r>
+        <w:rPr>
+          <w:rFonts w:ascii="Courier New" w:eastAsiaTheme="minorHAnsi" w:hAnsi="Courier New" w:cs="Courier New"/>
+          <w:color w:val="000000"/>
+          <w:sz w:val="20"/>
+          <w:szCs w:val="20"/>
+          <w:lang w:eastAsia="en-US" w:bidi="ar-SA"/>
+        </w:rPr>
+        <w:t>numforma</w:t>
+      </w:r>
+      <w:proofErr w:type="spellEnd"/>
+      <w:r>
+        <w:rPr>
+          <w:rFonts w:ascii="Courier New" w:eastAsiaTheme="minorHAnsi" w:hAnsi="Courier New" w:cs="Courier New"/>
+          <w:color w:val="000000"/>
+          <w:sz w:val="20"/>
+          <w:szCs w:val="20"/>
+          <w:lang w:eastAsia="en-US" w:bidi="ar-SA"/>
+        </w:rPr>
+        <w:t xml:space="preserve"> =</w:t>
+      </w:r>
+    </w:p>
+    <w:p>
+      <w:pPr>
+        <w:widowControl/>
+        <w:adjustRightInd w:val="0"/>
+        <w:rPr>
+          <w:rFonts w:ascii="Courier New" w:eastAsiaTheme="minorHAnsi" w:hAnsi="Courier New" w:cs="Courier New"/>
+          <w:sz w:val="24"/>
+          <w:szCs w:val="24"/>
+          <w:lang w:eastAsia="en-US" w:bidi="ar-SA"/>
+        </w:rPr>
+      </w:pPr>
+      <w:r>
+        <w:rPr>
+          <w:rFonts w:ascii="Courier New" w:eastAsiaTheme="minorHAnsi" w:hAnsi="Courier New" w:cs="Courier New"/>
+          <w:color w:val="000000"/>
+          <w:sz w:val="20"/>
+          <w:szCs w:val="20"/>
+          <w:lang w:eastAsia="en-US" w:bidi="ar-SA"/>
+        </w:rPr>
+        <w:t xml:space="preserve"> </w:t>
+      </w:r>
+    </w:p>
+    <w:p>
+      <w:pPr>
+        <w:widowControl/>
+        <w:adjustRightInd w:val="0"/>
+        <w:rPr>
+          <w:rFonts w:ascii="Courier New" w:eastAsiaTheme="minorHAnsi" w:hAnsi="Courier New" w:cs="Courier New"/>
+          <w:sz w:val="24"/>
+          <w:szCs w:val="24"/>
+          <w:lang w:eastAsia="en-US" w:bidi="ar-SA"/>
+        </w:rPr>
+      </w:pPr>
+      <w:r>
+        <w:rPr>
+          <w:rFonts w:ascii="Courier New" w:eastAsiaTheme="minorHAnsi" w:hAnsi="Courier New" w:cs="Courier New"/>
+          <w:color w:val="000000"/>
+          <w:sz w:val="20"/>
+          <w:szCs w:val="20"/>
+          <w:lang w:eastAsia="en-US" w:bidi="ar-SA"/>
+        </w:rPr>
+        <w:t xml:space="preserve">     </w:t>
+      </w:r>
+      <w:r>
+        <w:rPr>
+          <w:rFonts w:ascii="Courier New" w:eastAsiaTheme="minorHAnsi" w:hAnsi="Courier New" w:cs="Courier New"/>
+          <w:color w:val="000000"/>
+          <w:sz w:val="20"/>
+          <w:szCs w:val="20"/>
+          <w:lang w:eastAsia="en-US" w:bidi="ar-SA"/>
+        </w:rPr>
+        <w:tab/>
+      </w:r>
+      <w:r>
+        <w:rPr>
+          <w:rFonts w:ascii="Courier New" w:eastAsiaTheme="minorHAnsi" w:hAnsi="Courier New" w:cs="Courier New"/>
+          <w:color w:val="000000"/>
+          <w:sz w:val="20"/>
+          <w:szCs w:val="20"/>
+          <w:lang w:eastAsia="en-US" w:bidi="ar-SA"/>
+        </w:rPr>
+        <w:tab/>
+      </w:r>
+      <w:r>
+        <w:rPr>
+          <w:rFonts w:ascii="Courier New" w:eastAsiaTheme="minorHAnsi" w:hAnsi="Courier New" w:cs="Courier New"/>
+          <w:color w:val="000000"/>
+          <w:sz w:val="20"/>
+          <w:szCs w:val="20"/>
+          <w:lang w:eastAsia="en-US" w:bidi="ar-SA"/>
+        </w:rPr>
+        <w:t>5</w:t>
+      </w:r>
+    </w:p>
+    <w:p>
+      <w:pPr>
+        <w:widowControl/>
+        <w:adjustRightInd w:val="0"/>
+        <w:rPr>
+          <w:rFonts w:ascii="Courier New" w:eastAsiaTheme="minorHAnsi" w:hAnsi="Courier New" w:cs="Courier New"/>
+          <w:sz w:val="24"/>
+          <w:szCs w:val="24"/>
+          <w:lang w:eastAsia="en-US" w:bidi="ar-SA"/>
+        </w:rPr>
+      </w:pPr>
+      <w:r>
+        <w:rPr>
+          <w:rFonts w:ascii="Courier New" w:eastAsiaTheme="minorHAnsi" w:hAnsi="Courier New" w:cs="Courier New"/>
+          <w:color w:val="000000"/>
+          <w:sz w:val="20"/>
+          <w:szCs w:val="20"/>
+          <w:lang w:eastAsia="en-US" w:bidi="ar-SA"/>
+        </w:rPr>
+        <w:t xml:space="preserve"> </w:t>
+      </w:r>
+    </w:p>
+    <w:p>
+      <w:pPr>
+        <w:widowControl/>
+        <w:adjustRightInd w:val="0"/>
+        <w:rPr>
+          <w:rFonts w:ascii="Courier New" w:eastAsiaTheme="minorHAnsi" w:hAnsi="Courier New" w:cs="Courier New"/>
+          <w:sz w:val="24"/>
+          <w:szCs w:val="24"/>
+          <w:lang w:eastAsia="en-US" w:bidi="ar-SA"/>
+        </w:rPr>
+      </w:pPr>
+      <w:r>
+        <w:rPr>
+          <w:rFonts w:ascii="Courier New" w:eastAsiaTheme="minorHAnsi" w:hAnsi="Courier New" w:cs="Courier New"/>
+          <w:color w:val="000000"/>
+          <w:sz w:val="20"/>
+          <w:szCs w:val="20"/>
+          <w:lang w:eastAsia="en-US" w:bidi="ar-SA"/>
+        </w:rPr>
+        <w:tab/>
+      </w:r>
+      <w:r>
+        <w:rPr>
+          <w:rFonts w:ascii="Courier New" w:eastAsiaTheme="minorHAnsi" w:hAnsi="Courier New" w:cs="Courier New"/>
+          <w:color w:val="000000"/>
+          <w:sz w:val="20"/>
+          <w:szCs w:val="20"/>
+          <w:lang w:eastAsia="en-US" w:bidi="ar-SA"/>
+        </w:rPr>
+        <w:t xml:space="preserve">&gt;&gt; </w:t>
+      </w:r>
+      <w:proofErr w:type="spellStart"/>
+      <w:r>
+        <w:rPr>
+          <w:rFonts w:ascii="Courier New" w:eastAsiaTheme="minorHAnsi" w:hAnsi="Courier New" w:cs="Courier New"/>
+          <w:color w:val="000000"/>
+          <w:sz w:val="20"/>
+          <w:szCs w:val="20"/>
+          <w:lang w:eastAsia="en-US" w:bidi="ar-SA"/>
+        </w:rPr>
+        <w:t>imshow</w:t>
+      </w:r>
+      <w:proofErr w:type="spellEnd"/>
+      <w:r>
+        <w:rPr>
+          <w:rFonts w:ascii="Courier New" w:eastAsiaTheme="minorHAnsi" w:hAnsi="Courier New" w:cs="Courier New"/>
+          <w:color w:val="000000"/>
+          <w:sz w:val="20"/>
+          <w:szCs w:val="20"/>
+          <w:lang w:eastAsia="en-US" w:bidi="ar-SA"/>
+        </w:rPr>
+        <w:t>(</w:t>
+      </w:r>
+      <w:proofErr w:type="spellStart"/>
+      <w:r>
+        <w:rPr>
+          <w:rFonts w:ascii="Courier New" w:eastAsiaTheme="minorHAnsi" w:hAnsi="Courier New" w:cs="Courier New"/>
+          <w:color w:val="000000"/>
+          <w:sz w:val="20"/>
+          <w:szCs w:val="20"/>
+          <w:lang w:eastAsia="en-US" w:bidi="ar-SA"/>
+        </w:rPr>
+        <w:t>imgd</w:t>
+      </w:r>
+      <w:proofErr w:type="spellEnd"/>
+      <w:r>
+        <w:rPr>
+          <w:rFonts w:ascii="Courier New" w:eastAsiaTheme="minorHAnsi" w:hAnsi="Courier New" w:cs="Courier New"/>
+          <w:color w:val="000000"/>
+          <w:sz w:val="20"/>
+          <w:szCs w:val="20"/>
+          <w:lang w:eastAsia="en-US" w:bidi="ar-SA"/>
+        </w:rPr>
+        <w:t>);</w:t>
+      </w:r>
+    </w:p>
+    <w:p>
+      <w:pPr>
+        <w:spacing w:line="259" w:lineRule="auto"/>
+        <w:jc w:val="both"/>
+      </w:pPr>
+      <w:r>
+        <w:tab/>
+      </w:r>
+      <w:r>
+        <w:t>&gt;&gt;</w:t>
+      </w:r>
+    </w:p>
+    <w:p>
+      <w:pPr>
+        <w:spacing w:line="259" w:lineRule="auto"/>
+        <w:jc w:val="center"/>
+      </w:pPr>
+      <w:r>
+        <w:rPr>
+          <w:noProof/>
+        </w:rPr>
+        <w:drawing>
+          <wp:inline distT="0" distB="0" distL="0" distR="0">
+            <wp:extent cx="6534150" cy="5762625"/>
+            <wp:effectExtent l="0" t="0" r="0" b="0"/>
+            <wp:docPr id="11" name="Imagen 11"/>
+            <wp:cNvGraphicFramePr>
+              <a:graphicFrameLocks xmlns:a="http://schemas.openxmlformats.org/drawingml/2006/main" noChangeAspect="1"/>
+            </wp:cNvGraphicFramePr>
+            <a:graphic xmlns:a="http://schemas.openxmlformats.org/drawingml/2006/main">
+              <a:graphicData uri="http://schemas.openxmlformats.org/drawingml/2006/picture">
+                <pic:pic xmlns:pic="http://schemas.openxmlformats.org/drawingml/2006/picture">
+                  <pic:nvPicPr>
+                    <pic:cNvPr id="0" name="Picture 5"/>
+                    <pic:cNvPicPr>
+                      <a:picLocks noChangeAspect="1" noChangeArrowheads="1"/>
+                    </pic:cNvPicPr>
+                  </pic:nvPicPr>
+                  <pic:blipFill>
+                    <a:blip r:embed="rId16">
+                      <a:extLst>
+                        <a:ext uri="{28A0092B-C50C-407E-A947-70E740481C1C}">
+                          <a14:useLocalDpi xmlns:a14="http://schemas.microsoft.com/office/drawing/2010/main" val="0"/>
+                        </a:ext>
+                      </a:extLst>
+                    </a:blip>
+                    <a:srcRect/>
+                    <a:stretch>
+                      <a:fillRect/>
+                    </a:stretch>
+                  </pic:blipFill>
+                  <pic:spPr bwMode="auto">
+                    <a:xfrm>
+                      <a:off x="0" y="0"/>
+                      <a:ext cx="6534150" cy="5762625"/>
+                    </a:xfrm>
+                    <a:prstGeom prst="rect">
+                      <a:avLst/>
+                    </a:prstGeom>
+                    <a:noFill/>
+                    <a:ln>
+                      <a:noFill/>
+                    </a:ln>
+                  </pic:spPr>
+                </pic:pic>
+              </a:graphicData>
+            </a:graphic>
+          </wp:inline>
+        </w:drawing>
+      </w:r>
+    </w:p>
+    <w:p>
+      <w:pPr>
+        <w:widowControl/>
+        <w:adjustRightInd w:val="0"/>
+        <w:rPr>
+          <w:rFonts w:ascii="Courier New" w:eastAsiaTheme="minorHAnsi" w:hAnsi="Courier New" w:cs="Courier New"/>
+          <w:sz w:val="24"/>
+          <w:szCs w:val="24"/>
+          <w:lang w:eastAsia="en-US" w:bidi="ar-SA"/>
+        </w:rPr>
+      </w:pPr>
+      <w:r>
+        <w:tab/>
+      </w:r>
+      <w:r>
+        <w:rPr>
+          <w:rFonts w:ascii="Courier New" w:eastAsiaTheme="minorHAnsi" w:hAnsi="Courier New" w:cs="Courier New"/>
+          <w:color w:val="000000"/>
+          <w:sz w:val="20"/>
+          <w:szCs w:val="20"/>
+          <w:lang w:eastAsia="en-US" w:bidi="ar-SA"/>
+        </w:rPr>
+        <w:t xml:space="preserve">&gt;&gt; </w:t>
+      </w:r>
+      <w:r>
+        <w:rPr>
+          <w:rFonts w:ascii="Courier New" w:eastAsiaTheme="minorHAnsi" w:hAnsi="Courier New" w:cs="Courier New"/>
+          <w:color w:val="000000"/>
+          <w:sz w:val="20"/>
+          <w:szCs w:val="20"/>
+          <w:lang w:eastAsia="en-US" w:bidi="ar-SA"/>
+        </w:rPr>
+        <w:t>[</w:t>
+      </w:r>
+      <w:proofErr w:type="spellStart"/>
+      <w:proofErr w:type="gramStart"/>
+      <w:r>
+        <w:rPr>
+          <w:rFonts w:ascii="Courier New" w:eastAsiaTheme="minorHAnsi" w:hAnsi="Courier New" w:cs="Courier New"/>
+          <w:color w:val="000000"/>
+          <w:sz w:val="20"/>
+          <w:szCs w:val="20"/>
+          <w:lang w:eastAsia="en-US" w:bidi="ar-SA"/>
+        </w:rPr>
+        <w:t>numforma,imgd</w:t>
+      </w:r>
+      <w:proofErr w:type="spellEnd"/>
+      <w:proofErr w:type="gramEnd"/>
+      <w:r>
+        <w:rPr>
+          <w:rFonts w:ascii="Courier New" w:eastAsiaTheme="minorHAnsi" w:hAnsi="Courier New" w:cs="Courier New"/>
+          <w:color w:val="000000"/>
+          <w:sz w:val="20"/>
+          <w:szCs w:val="20"/>
+          <w:lang w:eastAsia="en-US" w:bidi="ar-SA"/>
+        </w:rPr>
+        <w:t xml:space="preserve">] = </w:t>
+      </w:r>
+      <w:proofErr w:type="spellStart"/>
+      <w:r>
+        <w:rPr>
+          <w:rFonts w:ascii="Courier New" w:eastAsiaTheme="minorHAnsi" w:hAnsi="Courier New" w:cs="Courier New"/>
+          <w:color w:val="000000"/>
+          <w:sz w:val="20"/>
+          <w:szCs w:val="20"/>
+          <w:lang w:eastAsia="en-US" w:bidi="ar-SA"/>
+        </w:rPr>
+        <w:t>detectarForma</w:t>
+      </w:r>
+      <w:proofErr w:type="spellEnd"/>
+      <w:r>
+        <w:rPr>
+          <w:rFonts w:ascii="Courier New" w:eastAsiaTheme="minorHAnsi" w:hAnsi="Courier New" w:cs="Courier New"/>
+          <w:color w:val="000000"/>
+          <w:sz w:val="20"/>
+          <w:szCs w:val="20"/>
+          <w:lang w:eastAsia="en-US" w:bidi="ar-SA"/>
+        </w:rPr>
+        <w:t>(</w:t>
+      </w:r>
+      <w:proofErr w:type="spellStart"/>
+      <w:r>
+        <w:rPr>
+          <w:rFonts w:ascii="Courier New" w:eastAsiaTheme="minorHAnsi" w:hAnsi="Courier New" w:cs="Courier New"/>
+          <w:color w:val="000000"/>
+          <w:sz w:val="20"/>
+          <w:szCs w:val="20"/>
+          <w:lang w:eastAsia="en-US" w:bidi="ar-SA"/>
+        </w:rPr>
+        <w:t>img</w:t>
+      </w:r>
+      <w:proofErr w:type="spellEnd"/>
+      <w:r>
+        <w:rPr>
+          <w:rFonts w:ascii="Courier New" w:eastAsiaTheme="minorHAnsi" w:hAnsi="Courier New" w:cs="Courier New"/>
+          <w:color w:val="000000"/>
+          <w:sz w:val="20"/>
+          <w:szCs w:val="20"/>
+          <w:lang w:eastAsia="en-US" w:bidi="ar-SA"/>
+        </w:rPr>
+        <w:t xml:space="preserve">, </w:t>
+      </w:r>
+      <w:r>
+        <w:rPr>
+          <w:rFonts w:ascii="Courier New" w:eastAsiaTheme="minorHAnsi" w:hAnsi="Courier New" w:cs="Courier New"/>
+          <w:color w:val="000000"/>
+          <w:sz w:val="20"/>
+          <w:szCs w:val="20"/>
+          <w:lang w:eastAsia="en-US" w:bidi="ar-SA"/>
+        </w:rPr>
+        <w:t>3</w:t>
+      </w:r>
+      <w:r>
+        <w:rPr>
+          <w:rFonts w:ascii="Courier New" w:eastAsiaTheme="minorHAnsi" w:hAnsi="Courier New" w:cs="Courier New"/>
+          <w:color w:val="000000"/>
+          <w:sz w:val="20"/>
+          <w:szCs w:val="20"/>
+          <w:lang w:eastAsia="en-US" w:bidi="ar-SA"/>
+        </w:rPr>
+        <w:t>);</w:t>
+      </w:r>
+    </w:p>
+    <w:p>
+      <w:pPr>
+        <w:widowControl/>
+        <w:adjustRightInd w:val="0"/>
+        <w:rPr>
+          <w:rFonts w:ascii="Courier New" w:eastAsiaTheme="minorHAnsi" w:hAnsi="Courier New" w:cs="Courier New"/>
+          <w:sz w:val="24"/>
+          <w:szCs w:val="24"/>
+          <w:lang w:eastAsia="en-US" w:bidi="ar-SA"/>
+        </w:rPr>
+      </w:pPr>
+      <w:r>
+        <w:rPr>
+          <w:rFonts w:ascii="Courier New" w:eastAsiaTheme="minorHAnsi" w:hAnsi="Courier New" w:cs="Courier New"/>
+          <w:color w:val="000000"/>
+          <w:sz w:val="20"/>
+          <w:szCs w:val="20"/>
+          <w:lang w:eastAsia="en-US" w:bidi="ar-SA"/>
+        </w:rPr>
+        <w:tab/>
+      </w:r>
+      <w:r>
+        <w:rPr>
+          <w:rFonts w:ascii="Courier New" w:eastAsiaTheme="minorHAnsi" w:hAnsi="Courier New" w:cs="Courier New"/>
+          <w:color w:val="000000"/>
+          <w:sz w:val="20"/>
+          <w:szCs w:val="20"/>
+          <w:lang w:eastAsia="en-US" w:bidi="ar-SA"/>
+        </w:rPr>
+        <w:t xml:space="preserve">&gt;&gt; </w:t>
+      </w:r>
+      <w:proofErr w:type="spellStart"/>
+      <w:r>
+        <w:rPr>
+          <w:rFonts w:ascii="Courier New" w:eastAsiaTheme="minorHAnsi" w:hAnsi="Courier New" w:cs="Courier New"/>
+          <w:color w:val="000000"/>
+          <w:sz w:val="20"/>
+          <w:szCs w:val="20"/>
+          <w:lang w:eastAsia="en-US" w:bidi="ar-SA"/>
+        </w:rPr>
+        <w:t>numforma</w:t>
+      </w:r>
+      <w:proofErr w:type="spellEnd"/>
+    </w:p>
+    <w:p>
+      <w:pPr>
+        <w:widowControl/>
+        <w:adjustRightInd w:val="0"/>
+        <w:rPr>
+          <w:rFonts w:ascii="Courier New" w:eastAsiaTheme="minorHAnsi" w:hAnsi="Courier New" w:cs="Courier New"/>
+          <w:sz w:val="24"/>
+          <w:szCs w:val="24"/>
+          <w:lang w:eastAsia="en-US" w:bidi="ar-SA"/>
+        </w:rPr>
+      </w:pPr>
+      <w:r>
+        <w:rPr>
+          <w:rFonts w:ascii="Courier New" w:eastAsiaTheme="minorHAnsi" w:hAnsi="Courier New" w:cs="Courier New"/>
+          <w:color w:val="000000"/>
+          <w:sz w:val="20"/>
+          <w:szCs w:val="20"/>
+          <w:lang w:eastAsia="en-US" w:bidi="ar-SA"/>
+        </w:rPr>
+        <w:t xml:space="preserve"> </w:t>
+      </w:r>
+    </w:p>
+    <w:p>
+      <w:pPr>
+        <w:widowControl/>
+        <w:adjustRightInd w:val="0"/>
+        <w:rPr>
+          <w:rFonts w:ascii="Courier New" w:eastAsiaTheme="minorHAnsi" w:hAnsi="Courier New" w:cs="Courier New"/>
+          <w:sz w:val="24"/>
+          <w:szCs w:val="24"/>
+          <w:lang w:eastAsia="en-US" w:bidi="ar-SA"/>
+        </w:rPr>
+      </w:pPr>
+      <w:r>
+        <w:rPr>
+          <w:rFonts w:ascii="Courier New" w:eastAsiaTheme="minorHAnsi" w:hAnsi="Courier New" w:cs="Courier New"/>
+          <w:color w:val="000000"/>
+          <w:sz w:val="20"/>
+          <w:szCs w:val="20"/>
+          <w:lang w:eastAsia="en-US" w:bidi="ar-SA"/>
+        </w:rPr>
+        <w:tab/>
+      </w:r>
+      <w:proofErr w:type="spellStart"/>
+      <w:r>
+        <w:rPr>
+          <w:rFonts w:ascii="Courier New" w:eastAsiaTheme="minorHAnsi" w:hAnsi="Courier New" w:cs="Courier New"/>
+          <w:color w:val="000000"/>
+          <w:sz w:val="20"/>
+          <w:szCs w:val="20"/>
+          <w:lang w:eastAsia="en-US" w:bidi="ar-SA"/>
+        </w:rPr>
+        <w:t>numforma</w:t>
+      </w:r>
+      <w:proofErr w:type="spellEnd"/>
+      <w:r>
+        <w:rPr>
+          <w:rFonts w:ascii="Courier New" w:eastAsiaTheme="minorHAnsi" w:hAnsi="Courier New" w:cs="Courier New"/>
+          <w:color w:val="000000"/>
+          <w:sz w:val="20"/>
+          <w:szCs w:val="20"/>
+          <w:lang w:eastAsia="en-US" w:bidi="ar-SA"/>
+        </w:rPr>
+        <w:t xml:space="preserve"> =</w:t>
+      </w:r>
+    </w:p>
+    <w:p>
+      <w:pPr>
+        <w:widowControl/>
+        <w:adjustRightInd w:val="0"/>
+        <w:rPr>
+          <w:rFonts w:ascii="Courier New" w:eastAsiaTheme="minorHAnsi" w:hAnsi="Courier New" w:cs="Courier New"/>
+          <w:sz w:val="24"/>
+          <w:szCs w:val="24"/>
+          <w:lang w:eastAsia="en-US" w:bidi="ar-SA"/>
+        </w:rPr>
+      </w:pPr>
+      <w:r>
+        <w:rPr>
+          <w:rFonts w:ascii="Courier New" w:eastAsiaTheme="minorHAnsi" w:hAnsi="Courier New" w:cs="Courier New"/>
+          <w:color w:val="000000"/>
+          <w:sz w:val="20"/>
+          <w:szCs w:val="20"/>
+          <w:lang w:eastAsia="en-US" w:bidi="ar-SA"/>
+        </w:rPr>
+        <w:t xml:space="preserve"> </w:t>
+      </w:r>
+    </w:p>
+    <w:p>
+      <w:pPr>
+        <w:widowControl/>
+        <w:adjustRightInd w:val="0"/>
+        <w:rPr>
+          <w:rFonts w:ascii="Courier New" w:eastAsiaTheme="minorHAnsi" w:hAnsi="Courier New" w:cs="Courier New"/>
+          <w:sz w:val="24"/>
+          <w:szCs w:val="24"/>
+          <w:lang w:eastAsia="en-US" w:bidi="ar-SA"/>
+        </w:rPr>
+      </w:pPr>
+      <w:r>
+        <w:rPr>
+          <w:rFonts w:ascii="Courier New" w:eastAsiaTheme="minorHAnsi" w:hAnsi="Courier New" w:cs="Courier New"/>
+          <w:color w:val="000000"/>
+          <w:sz w:val="20"/>
+          <w:szCs w:val="20"/>
+          <w:lang w:eastAsia="en-US" w:bidi="ar-SA"/>
+        </w:rPr>
+        <w:t xml:space="preserve">     </w:t>
+      </w:r>
+      <w:r>
+        <w:rPr>
+          <w:rFonts w:ascii="Courier New" w:eastAsiaTheme="minorHAnsi" w:hAnsi="Courier New" w:cs="Courier New"/>
+          <w:color w:val="000000"/>
+          <w:sz w:val="20"/>
+          <w:szCs w:val="20"/>
+          <w:lang w:eastAsia="en-US" w:bidi="ar-SA"/>
+        </w:rPr>
+        <w:tab/>
+      </w:r>
+      <w:r>
+        <w:rPr>
+          <w:rFonts w:ascii="Courier New" w:eastAsiaTheme="minorHAnsi" w:hAnsi="Courier New" w:cs="Courier New"/>
+          <w:color w:val="000000"/>
+          <w:sz w:val="20"/>
+          <w:szCs w:val="20"/>
+          <w:lang w:eastAsia="en-US" w:bidi="ar-SA"/>
+        </w:rPr>
+        <w:tab/>
+      </w:r>
+      <w:r>
+        <w:rPr>
+          <w:rFonts w:ascii="Courier New" w:eastAsiaTheme="minorHAnsi" w:hAnsi="Courier New" w:cs="Courier New"/>
+          <w:color w:val="000000"/>
+          <w:sz w:val="20"/>
+          <w:szCs w:val="20"/>
+          <w:lang w:eastAsia="en-US" w:bidi="ar-SA"/>
+        </w:rPr>
+        <w:t>4</w:t>
+      </w:r>
+    </w:p>
+    <w:p>
+      <w:pPr>
+        <w:widowControl/>
+        <w:adjustRightInd w:val="0"/>
+        <w:rPr>
+          <w:rFonts w:ascii="Courier New" w:eastAsiaTheme="minorHAnsi" w:hAnsi="Courier New" w:cs="Courier New"/>
+          <w:sz w:val="24"/>
+          <w:szCs w:val="24"/>
+          <w:lang w:eastAsia="en-US" w:bidi="ar-SA"/>
+        </w:rPr>
+      </w:pPr>
+      <w:r>
+        <w:rPr>
+          <w:rFonts w:ascii="Courier New" w:eastAsiaTheme="minorHAnsi" w:hAnsi="Courier New" w:cs="Courier New"/>
+          <w:color w:val="000000"/>
+          <w:sz w:val="20"/>
+          <w:szCs w:val="20"/>
+          <w:lang w:eastAsia="en-US" w:bidi="ar-SA"/>
+        </w:rPr>
+        <w:t xml:space="preserve"> </w:t>
+      </w:r>
+    </w:p>
+    <w:p>
+      <w:pPr>
+        <w:widowControl/>
+        <w:adjustRightInd w:val="0"/>
+        <w:rPr>
+          <w:rFonts w:ascii="Courier New" w:eastAsiaTheme="minorHAnsi" w:hAnsi="Courier New" w:cs="Courier New"/>
+          <w:sz w:val="24"/>
+          <w:szCs w:val="24"/>
+          <w:lang w:eastAsia="en-US" w:bidi="ar-SA"/>
+        </w:rPr>
+      </w:pPr>
+      <w:r>
+        <w:rPr>
+          <w:rFonts w:ascii="Courier New" w:eastAsiaTheme="minorHAnsi" w:hAnsi="Courier New" w:cs="Courier New"/>
+          <w:color w:val="000000"/>
+          <w:sz w:val="20"/>
+          <w:szCs w:val="20"/>
+          <w:lang w:eastAsia="en-US" w:bidi="ar-SA"/>
+        </w:rPr>
+        <w:tab/>
+      </w:r>
+      <w:r>
+        <w:rPr>
+          <w:rFonts w:ascii="Courier New" w:eastAsiaTheme="minorHAnsi" w:hAnsi="Courier New" w:cs="Courier New"/>
+          <w:color w:val="000000"/>
+          <w:sz w:val="20"/>
+          <w:szCs w:val="20"/>
+          <w:lang w:eastAsia="en-US" w:bidi="ar-SA"/>
+        </w:rPr>
+        <w:t xml:space="preserve">&gt;&gt; </w:t>
+      </w:r>
+      <w:proofErr w:type="spellStart"/>
+      <w:r>
+        <w:rPr>
+          <w:rFonts w:ascii="Courier New" w:eastAsiaTheme="minorHAnsi" w:hAnsi="Courier New" w:cs="Courier New"/>
+          <w:color w:val="000000"/>
+          <w:sz w:val="20"/>
+          <w:szCs w:val="20"/>
+          <w:lang w:eastAsia="en-US" w:bidi="ar-SA"/>
+        </w:rPr>
+        <w:t>imshow</w:t>
+      </w:r>
+      <w:proofErr w:type="spellEnd"/>
+      <w:r>
+        <w:rPr>
+          <w:rFonts w:ascii="Courier New" w:eastAsiaTheme="minorHAnsi" w:hAnsi="Courier New" w:cs="Courier New"/>
+          <w:color w:val="000000"/>
+          <w:sz w:val="20"/>
+          <w:szCs w:val="20"/>
+          <w:lang w:eastAsia="en-US" w:bidi="ar-SA"/>
+        </w:rPr>
+        <w:t>(</w:t>
+      </w:r>
+      <w:proofErr w:type="spellStart"/>
+      <w:r>
+        <w:rPr>
+          <w:rFonts w:ascii="Courier New" w:eastAsiaTheme="minorHAnsi" w:hAnsi="Courier New" w:cs="Courier New"/>
+          <w:color w:val="000000"/>
+          <w:sz w:val="20"/>
+          <w:szCs w:val="20"/>
+          <w:lang w:eastAsia="en-US" w:bidi="ar-SA"/>
+        </w:rPr>
+        <w:t>imgd</w:t>
+      </w:r>
+      <w:proofErr w:type="spellEnd"/>
+      <w:r>
+        <w:rPr>
+          <w:rFonts w:ascii="Courier New" w:eastAsiaTheme="minorHAnsi" w:hAnsi="Courier New" w:cs="Courier New"/>
+          <w:color w:val="000000"/>
+          <w:sz w:val="20"/>
+          <w:szCs w:val="20"/>
+          <w:lang w:eastAsia="en-US" w:bidi="ar-SA"/>
+        </w:rPr>
+        <w:t>);</w:t>
+      </w:r>
+    </w:p>
+    <w:p>
+      <w:pPr>
+        <w:spacing w:line="259" w:lineRule="auto"/>
+        <w:jc w:val="both"/>
+      </w:pPr>
+      <w:r>
+        <w:tab/>
+      </w:r>
+      <w:r>
+        <w:t>&gt;&gt;</w:t>
+      </w:r>
+    </w:p>
+    <w:p>
+      <w:pPr>
+        <w:spacing w:line="259" w:lineRule="auto"/>
+        <w:jc w:val="center"/>
+      </w:pPr>
+      <w:r>
+        <w:rPr>
+          <w:noProof/>
+        </w:rPr>
+        <w:drawing>
+          <wp:inline distT="0" distB="0" distL="0" distR="0">
+            <wp:extent cx="6534150" cy="5762625"/>
+            <wp:effectExtent l="0" t="0" r="0" b="0"/>
+            <wp:docPr id="12" name="Imagen 12"/>
+            <wp:cNvGraphicFramePr>
+              <a:graphicFrameLocks xmlns:a="http://schemas.openxmlformats.org/drawingml/2006/main" noChangeAspect="1"/>
+            </wp:cNvGraphicFramePr>
+            <a:graphic xmlns:a="http://schemas.openxmlformats.org/drawingml/2006/main">
+              <a:graphicData uri="http://schemas.openxmlformats.org/drawingml/2006/picture">
+                <pic:pic xmlns:pic="http://schemas.openxmlformats.org/drawingml/2006/picture">
+                  <pic:nvPicPr>
+                    <pic:cNvPr id="0" name="Picture 6"/>
+                    <pic:cNvPicPr>
+                      <a:picLocks noChangeAspect="1" noChangeArrowheads="1"/>
+                    </pic:cNvPicPr>
+                  </pic:nvPicPr>
+                  <pic:blipFill>
+                    <a:blip r:embed="rId17">
+                      <a:extLst>
+                        <a:ext uri="{28A0092B-C50C-407E-A947-70E740481C1C}">
+                          <a14:useLocalDpi xmlns:a14="http://schemas.microsoft.com/office/drawing/2010/main" val="0"/>
+                        </a:ext>
+                      </a:extLst>
+                    </a:blip>
+                    <a:srcRect/>
+                    <a:stretch>
+                      <a:fillRect/>
+                    </a:stretch>
+                  </pic:blipFill>
+                  <pic:spPr bwMode="auto">
+                    <a:xfrm>
+                      <a:off x="0" y="0"/>
+                      <a:ext cx="6534150" cy="5762625"/>
+                    </a:xfrm>
+                    <a:prstGeom prst="rect">
+                      <a:avLst/>
+                    </a:prstGeom>
+                    <a:noFill/>
+                    <a:ln>
+                      <a:noFill/>
+                    </a:ln>
+                  </pic:spPr>
+                </pic:pic>
+              </a:graphicData>
+            </a:graphic>
+          </wp:inline>
+        </w:drawing>
+      </w:r>
+    </w:p>
+    <w:p>
+      <w:pPr>
+        <w:widowControl/>
+        <w:adjustRightInd w:val="0"/>
+        <w:rPr>
+          <w:rFonts w:ascii="Courier New" w:eastAsiaTheme="minorHAnsi" w:hAnsi="Courier New" w:cs="Courier New"/>
+          <w:sz w:val="24"/>
+          <w:szCs w:val="24"/>
+          <w:lang w:eastAsia="en-US" w:bidi="ar-SA"/>
+        </w:rPr>
+      </w:pPr>
+      <w:r>
+        <w:tab/>
+      </w:r>
+      <w:r>
+        <w:rPr>
+          <w:rFonts w:ascii="Courier New" w:eastAsiaTheme="minorHAnsi" w:hAnsi="Courier New" w:cs="Courier New"/>
+          <w:color w:val="000000"/>
+          <w:sz w:val="20"/>
+          <w:szCs w:val="20"/>
+          <w:lang w:eastAsia="en-US" w:bidi="ar-SA"/>
+        </w:rPr>
+        <w:t xml:space="preserve">&gt;&gt; </w:t>
+      </w:r>
+      <w:r>
+        <w:rPr>
+          <w:rFonts w:ascii="Courier New" w:eastAsiaTheme="minorHAnsi" w:hAnsi="Courier New" w:cs="Courier New"/>
+          <w:color w:val="000000"/>
+          <w:sz w:val="20"/>
+          <w:szCs w:val="20"/>
+          <w:lang w:eastAsia="en-US" w:bidi="ar-SA"/>
+        </w:rPr>
+        <w:t>[</w:t>
+      </w:r>
+      <w:proofErr w:type="spellStart"/>
+      <w:proofErr w:type="gramStart"/>
+      <w:r>
+        <w:rPr>
+          <w:rFonts w:ascii="Courier New" w:eastAsiaTheme="minorHAnsi" w:hAnsi="Courier New" w:cs="Courier New"/>
+          <w:color w:val="000000"/>
+          <w:sz w:val="20"/>
+          <w:szCs w:val="20"/>
+          <w:lang w:eastAsia="en-US" w:bidi="ar-SA"/>
+        </w:rPr>
+        <w:t>numforma,imgd</w:t>
+      </w:r>
+      <w:proofErr w:type="spellEnd"/>
+      <w:proofErr w:type="gramEnd"/>
+      <w:r>
+        <w:rPr>
+          <w:rFonts w:ascii="Courier New" w:eastAsiaTheme="minorHAnsi" w:hAnsi="Courier New" w:cs="Courier New"/>
+          <w:color w:val="000000"/>
+          <w:sz w:val="20"/>
+          <w:szCs w:val="20"/>
+          <w:lang w:eastAsia="en-US" w:bidi="ar-SA"/>
+        </w:rPr>
+        <w:t xml:space="preserve">] = </w:t>
+      </w:r>
+      <w:proofErr w:type="spellStart"/>
+      <w:r>
+        <w:rPr>
+          <w:rFonts w:ascii="Courier New" w:eastAsiaTheme="minorHAnsi" w:hAnsi="Courier New" w:cs="Courier New"/>
+          <w:color w:val="000000"/>
+          <w:sz w:val="20"/>
+          <w:szCs w:val="20"/>
+          <w:lang w:eastAsia="en-US" w:bidi="ar-SA"/>
+        </w:rPr>
+        <w:t>detectarForma</w:t>
+      </w:r>
+      <w:proofErr w:type="spellEnd"/>
+      <w:r>
+        <w:rPr>
+          <w:rFonts w:ascii="Courier New" w:eastAsiaTheme="minorHAnsi" w:hAnsi="Courier New" w:cs="Courier New"/>
+          <w:color w:val="000000"/>
+          <w:sz w:val="20"/>
+          <w:szCs w:val="20"/>
+          <w:lang w:eastAsia="en-US" w:bidi="ar-SA"/>
+        </w:rPr>
+        <w:t>(</w:t>
+      </w:r>
+      <w:proofErr w:type="spellStart"/>
+      <w:r>
+        <w:rPr>
+          <w:rFonts w:ascii="Courier New" w:eastAsiaTheme="minorHAnsi" w:hAnsi="Courier New" w:cs="Courier New"/>
+          <w:color w:val="000000"/>
+          <w:sz w:val="20"/>
+          <w:szCs w:val="20"/>
+          <w:lang w:eastAsia="en-US" w:bidi="ar-SA"/>
+        </w:rPr>
+        <w:t>img</w:t>
+      </w:r>
+      <w:proofErr w:type="spellEnd"/>
+      <w:r>
+        <w:rPr>
+          <w:rFonts w:ascii="Courier New" w:eastAsiaTheme="minorHAnsi" w:hAnsi="Courier New" w:cs="Courier New"/>
+          <w:color w:val="000000"/>
+          <w:sz w:val="20"/>
+          <w:szCs w:val="20"/>
+          <w:lang w:eastAsia="en-US" w:bidi="ar-SA"/>
+        </w:rPr>
+        <w:t xml:space="preserve">, </w:t>
+      </w:r>
+      <w:r>
+        <w:rPr>
+          <w:rFonts w:ascii="Courier New" w:eastAsiaTheme="minorHAnsi" w:hAnsi="Courier New" w:cs="Courier New"/>
+          <w:color w:val="000000"/>
+          <w:sz w:val="20"/>
+          <w:szCs w:val="20"/>
+          <w:lang w:eastAsia="en-US" w:bidi="ar-SA"/>
+        </w:rPr>
+        <w:t>4</w:t>
+      </w:r>
+      <w:r>
+        <w:rPr>
+          <w:rFonts w:ascii="Courier New" w:eastAsiaTheme="minorHAnsi" w:hAnsi="Courier New" w:cs="Courier New"/>
+          <w:color w:val="000000"/>
+          <w:sz w:val="20"/>
+          <w:szCs w:val="20"/>
+          <w:lang w:eastAsia="en-US" w:bidi="ar-SA"/>
+        </w:rPr>
+        <w:t>);</w:t>
+      </w:r>
+    </w:p>
+    <w:p>
+      <w:pPr>
+        <w:widowControl/>
+        <w:adjustRightInd w:val="0"/>
+        <w:rPr>
+          <w:rFonts w:ascii="Courier New" w:eastAsiaTheme="minorHAnsi" w:hAnsi="Courier New" w:cs="Courier New"/>
+          <w:sz w:val="24"/>
+          <w:szCs w:val="24"/>
+          <w:lang w:eastAsia="en-US" w:bidi="ar-SA"/>
+        </w:rPr>
+      </w:pPr>
+      <w:r>
+        <w:rPr>
+          <w:rFonts w:ascii="Courier New" w:eastAsiaTheme="minorHAnsi" w:hAnsi="Courier New" w:cs="Courier New"/>
+          <w:color w:val="000000"/>
+          <w:sz w:val="20"/>
+          <w:szCs w:val="20"/>
+          <w:lang w:eastAsia="en-US" w:bidi="ar-SA"/>
+        </w:rPr>
+        <w:tab/>
+      </w:r>
+      <w:r>
+        <w:rPr>
+          <w:rFonts w:ascii="Courier New" w:eastAsiaTheme="minorHAnsi" w:hAnsi="Courier New" w:cs="Courier New"/>
+          <w:color w:val="000000"/>
+          <w:sz w:val="20"/>
+          <w:szCs w:val="20"/>
+          <w:lang w:eastAsia="en-US" w:bidi="ar-SA"/>
+        </w:rPr>
+        <w:t xml:space="preserve">&gt;&gt; </w:t>
+      </w:r>
+      <w:proofErr w:type="spellStart"/>
+      <w:r>
+        <w:rPr>
+          <w:rFonts w:ascii="Courier New" w:eastAsiaTheme="minorHAnsi" w:hAnsi="Courier New" w:cs="Courier New"/>
+          <w:color w:val="000000"/>
+          <w:sz w:val="20"/>
+          <w:szCs w:val="20"/>
+          <w:lang w:eastAsia="en-US" w:bidi="ar-SA"/>
+        </w:rPr>
+        <w:t>numforma</w:t>
+      </w:r>
+      <w:proofErr w:type="spellEnd"/>
+    </w:p>
+    <w:p>
+      <w:pPr>
+        <w:widowControl/>
+        <w:adjustRightInd w:val="0"/>
+        <w:rPr>
+          <w:rFonts w:ascii="Courier New" w:eastAsiaTheme="minorHAnsi" w:hAnsi="Courier New" w:cs="Courier New"/>
+          <w:sz w:val="24"/>
+          <w:szCs w:val="24"/>
+          <w:lang w:eastAsia="en-US" w:bidi="ar-SA"/>
+        </w:rPr>
+      </w:pPr>
+      <w:r>
+        <w:rPr>
+          <w:rFonts w:ascii="Courier New" w:eastAsiaTheme="minorHAnsi" w:hAnsi="Courier New" w:cs="Courier New"/>
+          <w:color w:val="000000"/>
+          <w:sz w:val="20"/>
+          <w:szCs w:val="20"/>
+          <w:lang w:eastAsia="en-US" w:bidi="ar-SA"/>
+        </w:rPr>
+        <w:t xml:space="preserve"> </w:t>
+      </w:r>
+    </w:p>
+    <w:p>
+      <w:pPr>
+        <w:widowControl/>
+        <w:adjustRightInd w:val="0"/>
+        <w:rPr>
+          <w:rFonts w:ascii="Courier New" w:eastAsiaTheme="minorHAnsi" w:hAnsi="Courier New" w:cs="Courier New"/>
+          <w:sz w:val="24"/>
+          <w:szCs w:val="24"/>
+          <w:lang w:eastAsia="en-US" w:bidi="ar-SA"/>
+        </w:rPr>
+      </w:pPr>
+      <w:r>
+        <w:rPr>
+          <w:rFonts w:ascii="Courier New" w:eastAsiaTheme="minorHAnsi" w:hAnsi="Courier New" w:cs="Courier New"/>
+          <w:color w:val="000000"/>
+          <w:sz w:val="20"/>
+          <w:szCs w:val="20"/>
+          <w:lang w:eastAsia="en-US" w:bidi="ar-SA"/>
+        </w:rPr>
+        <w:tab/>
+      </w:r>
+      <w:proofErr w:type="spellStart"/>
+      <w:r>
+        <w:rPr>
+          <w:rFonts w:ascii="Courier New" w:eastAsiaTheme="minorHAnsi" w:hAnsi="Courier New" w:cs="Courier New"/>
+          <w:color w:val="000000"/>
+          <w:sz w:val="20"/>
+          <w:szCs w:val="20"/>
+          <w:lang w:eastAsia="en-US" w:bidi="ar-SA"/>
+        </w:rPr>
+        <w:t>numforma</w:t>
+      </w:r>
+      <w:proofErr w:type="spellEnd"/>
+      <w:r>
+        <w:rPr>
+          <w:rFonts w:ascii="Courier New" w:eastAsiaTheme="minorHAnsi" w:hAnsi="Courier New" w:cs="Courier New"/>
+          <w:color w:val="000000"/>
+          <w:sz w:val="20"/>
+          <w:szCs w:val="20"/>
+          <w:lang w:eastAsia="en-US" w:bidi="ar-SA"/>
+        </w:rPr>
+        <w:t xml:space="preserve"> =</w:t>
+      </w:r>
+    </w:p>
+    <w:p>
+      <w:pPr>
+        <w:widowControl/>
+        <w:adjustRightInd w:val="0"/>
+        <w:rPr>
+          <w:rFonts w:ascii="Courier New" w:eastAsiaTheme="minorHAnsi" w:hAnsi="Courier New" w:cs="Courier New"/>
+          <w:sz w:val="24"/>
+          <w:szCs w:val="24"/>
+          <w:lang w:eastAsia="en-US" w:bidi="ar-SA"/>
+        </w:rPr>
+      </w:pPr>
+      <w:r>
+        <w:rPr>
+          <w:rFonts w:ascii="Courier New" w:eastAsiaTheme="minorHAnsi" w:hAnsi="Courier New" w:cs="Courier New"/>
+          <w:color w:val="000000"/>
+          <w:sz w:val="20"/>
+          <w:szCs w:val="20"/>
+          <w:lang w:eastAsia="en-US" w:bidi="ar-SA"/>
+        </w:rPr>
+        <w:t xml:space="preserve"> </w:t>
+      </w:r>
+    </w:p>
+    <w:p>
+      <w:pPr>
+        <w:widowControl/>
+        <w:adjustRightInd w:val="0"/>
+        <w:rPr>
+          <w:rFonts w:ascii="Courier New" w:eastAsiaTheme="minorHAnsi" w:hAnsi="Courier New" w:cs="Courier New"/>
+          <w:sz w:val="24"/>
+          <w:szCs w:val="24"/>
+          <w:lang w:eastAsia="en-US" w:bidi="ar-SA"/>
+        </w:rPr>
+      </w:pPr>
+      <w:r>
+        <w:rPr>
+          <w:rFonts w:ascii="Courier New" w:eastAsiaTheme="minorHAnsi" w:hAnsi="Courier New" w:cs="Courier New"/>
+          <w:color w:val="000000"/>
+          <w:sz w:val="20"/>
+          <w:szCs w:val="20"/>
+          <w:lang w:eastAsia="en-US" w:bidi="ar-SA"/>
+        </w:rPr>
+        <w:t xml:space="preserve">     </w:t>
+      </w:r>
+      <w:r>
+        <w:rPr>
+          <w:rFonts w:ascii="Courier New" w:eastAsiaTheme="minorHAnsi" w:hAnsi="Courier New" w:cs="Courier New"/>
+          <w:color w:val="000000"/>
+          <w:sz w:val="20"/>
+          <w:szCs w:val="20"/>
+          <w:lang w:eastAsia="en-US" w:bidi="ar-SA"/>
+        </w:rPr>
+        <w:tab/>
+      </w:r>
+      <w:r>
+        <w:rPr>
+          <w:rFonts w:ascii="Courier New" w:eastAsiaTheme="minorHAnsi" w:hAnsi="Courier New" w:cs="Courier New"/>
+          <w:color w:val="000000"/>
+          <w:sz w:val="20"/>
+          <w:szCs w:val="20"/>
+          <w:lang w:eastAsia="en-US" w:bidi="ar-SA"/>
+        </w:rPr>
+        <w:tab/>
+      </w:r>
+      <w:r>
+        <w:rPr>
+          <w:rFonts w:ascii="Courier New" w:eastAsiaTheme="minorHAnsi" w:hAnsi="Courier New" w:cs="Courier New"/>
+          <w:color w:val="000000"/>
+          <w:sz w:val="20"/>
+          <w:szCs w:val="20"/>
+          <w:lang w:eastAsia="en-US" w:bidi="ar-SA"/>
+        </w:rPr>
+        <w:t>2</w:t>
+      </w:r>
+    </w:p>
+    <w:p>
+      <w:pPr>
+        <w:widowControl/>
+        <w:adjustRightInd w:val="0"/>
+        <w:rPr>
+          <w:rFonts w:ascii="Courier New" w:eastAsiaTheme="minorHAnsi" w:hAnsi="Courier New" w:cs="Courier New"/>
+          <w:sz w:val="24"/>
+          <w:szCs w:val="24"/>
+          <w:lang w:eastAsia="en-US" w:bidi="ar-SA"/>
+        </w:rPr>
+      </w:pPr>
+      <w:r>
+        <w:rPr>
+          <w:rFonts w:ascii="Courier New" w:eastAsiaTheme="minorHAnsi" w:hAnsi="Courier New" w:cs="Courier New"/>
+          <w:color w:val="000000"/>
+          <w:sz w:val="20"/>
+          <w:szCs w:val="20"/>
+          <w:lang w:eastAsia="en-US" w:bidi="ar-SA"/>
+        </w:rPr>
+        <w:t xml:space="preserve"> </w:t>
+      </w:r>
+    </w:p>
+    <w:p>
+      <w:pPr>
+        <w:widowControl/>
+        <w:adjustRightInd w:val="0"/>
+        <w:rPr>
+          <w:rFonts w:ascii="Courier New" w:eastAsiaTheme="minorHAnsi" w:hAnsi="Courier New" w:cs="Courier New"/>
+          <w:sz w:val="24"/>
+          <w:szCs w:val="24"/>
+          <w:lang w:eastAsia="en-US" w:bidi="ar-SA"/>
+        </w:rPr>
+      </w:pPr>
+      <w:r>
+        <w:rPr>
+          <w:rFonts w:ascii="Courier New" w:eastAsiaTheme="minorHAnsi" w:hAnsi="Courier New" w:cs="Courier New"/>
+          <w:color w:val="000000"/>
+          <w:sz w:val="20"/>
+          <w:szCs w:val="20"/>
+          <w:lang w:eastAsia="en-US" w:bidi="ar-SA"/>
+        </w:rPr>
+        <w:tab/>
+      </w:r>
+      <w:r>
+        <w:rPr>
+          <w:rFonts w:ascii="Courier New" w:eastAsiaTheme="minorHAnsi" w:hAnsi="Courier New" w:cs="Courier New"/>
+          <w:color w:val="000000"/>
+          <w:sz w:val="20"/>
+          <w:szCs w:val="20"/>
+          <w:lang w:eastAsia="en-US" w:bidi="ar-SA"/>
+        </w:rPr>
+        <w:t xml:space="preserve">&gt;&gt; </w:t>
+      </w:r>
+      <w:proofErr w:type="spellStart"/>
+      <w:r>
+        <w:rPr>
+          <w:rFonts w:ascii="Courier New" w:eastAsiaTheme="minorHAnsi" w:hAnsi="Courier New" w:cs="Courier New"/>
+          <w:color w:val="000000"/>
+          <w:sz w:val="20"/>
+          <w:szCs w:val="20"/>
+          <w:lang w:eastAsia="en-US" w:bidi="ar-SA"/>
+        </w:rPr>
+        <w:t>imshow</w:t>
+      </w:r>
+      <w:proofErr w:type="spellEnd"/>
+      <w:r>
+        <w:rPr>
+          <w:rFonts w:ascii="Courier New" w:eastAsiaTheme="minorHAnsi" w:hAnsi="Courier New" w:cs="Courier New"/>
+          <w:color w:val="000000"/>
+          <w:sz w:val="20"/>
+          <w:szCs w:val="20"/>
+          <w:lang w:eastAsia="en-US" w:bidi="ar-SA"/>
+        </w:rPr>
+        <w:t>(</w:t>
+      </w:r>
+      <w:proofErr w:type="spellStart"/>
+      <w:r>
+        <w:rPr>
+          <w:rFonts w:ascii="Courier New" w:eastAsiaTheme="minorHAnsi" w:hAnsi="Courier New" w:cs="Courier New"/>
+          <w:color w:val="000000"/>
+          <w:sz w:val="20"/>
+          <w:szCs w:val="20"/>
+          <w:lang w:eastAsia="en-US" w:bidi="ar-SA"/>
+        </w:rPr>
+        <w:t>imgd</w:t>
+      </w:r>
+      <w:proofErr w:type="spellEnd"/>
+      <w:r>
+        <w:rPr>
+          <w:rFonts w:ascii="Courier New" w:eastAsiaTheme="minorHAnsi" w:hAnsi="Courier New" w:cs="Courier New"/>
+          <w:color w:val="000000"/>
+          <w:sz w:val="20"/>
+          <w:szCs w:val="20"/>
+          <w:lang w:eastAsia="en-US" w:bidi="ar-SA"/>
+        </w:rPr>
+        <w:t>);</w:t>
+      </w:r>
+    </w:p>
+    <w:p>
+      <w:pPr>
+        <w:spacing w:line="259" w:lineRule="auto"/>
+        <w:jc w:val="both"/>
+      </w:pPr>
+      <w:r>
+        <w:tab/>
+      </w:r>
+      <w:r>
+        <w:t>&gt;&gt;</w:t>
+      </w:r>
+    </w:p>
+    <w:p>
+      <w:pPr>
+        <w:spacing w:line="259" w:lineRule="auto"/>
+        <w:jc w:val="center"/>
+      </w:pPr>
+      <w:r>
+        <w:rPr>
+          <w:noProof/>
+        </w:rPr>
+        <w:drawing>
+          <wp:inline distT="0" distB="0" distL="0" distR="0">
+            <wp:extent cx="6534150" cy="5762625"/>
+            <wp:effectExtent l="0" t="0" r="0" b="0"/>
+            <wp:docPr id="13" name="Imagen 13"/>
+            <wp:cNvGraphicFramePr>
+              <a:graphicFrameLocks xmlns:a="http://schemas.openxmlformats.org/drawingml/2006/main" noChangeAspect="1"/>
+            </wp:cNvGraphicFramePr>
+            <a:graphic xmlns:a="http://schemas.openxmlformats.org/drawingml/2006/main">
+              <a:graphicData uri="http://schemas.openxmlformats.org/drawingml/2006/picture">
+                <pic:pic xmlns:pic="http://schemas.openxmlformats.org/drawingml/2006/picture">
+                  <pic:nvPicPr>
+                    <pic:cNvPr id="0" name="Picture 7"/>
+                    <pic:cNvPicPr>
+                      <a:picLocks noChangeAspect="1" noChangeArrowheads="1"/>
+                    </pic:cNvPicPr>
+                  </pic:nvPicPr>
+                  <pic:blipFill>
+                    <a:blip r:embed="rId18">
+                      <a:extLst>
+                        <a:ext uri="{28A0092B-C50C-407E-A947-70E740481C1C}">
+                          <a14:useLocalDpi xmlns:a14="http://schemas.microsoft.com/office/drawing/2010/main" val="0"/>
+                        </a:ext>
+                      </a:extLst>
+                    </a:blip>
+                    <a:srcRect/>
+                    <a:stretch>
+                      <a:fillRect/>
+                    </a:stretch>
+                  </pic:blipFill>
+                  <pic:spPr bwMode="auto">
+                    <a:xfrm>
+                      <a:off x="0" y="0"/>
+                      <a:ext cx="6534150" cy="5762625"/>
+                    </a:xfrm>
+                    <a:prstGeom prst="rect">
+                      <a:avLst/>
+                    </a:prstGeom>
+                    <a:noFill/>
+                    <a:ln>
+                      <a:noFill/>
+                    </a:ln>
+                  </pic:spPr>
+                </pic:pic>
+              </a:graphicData>
+            </a:graphic>
+          </wp:inline>
+        </w:drawing>
+      </w:r>
+    </w:p>
+    <w:p>
+      <w:pPr>
+        <w:spacing w:line="259" w:lineRule="auto"/>
+        <w:jc w:val="both"/>
+      </w:pPr>
+    </w:p>
+    <w:p>
+      <w:pPr>
+        <w:spacing w:line="259" w:lineRule="auto"/>
+        <w:jc w:val="both"/>
+      </w:pPr>
+    </w:p>
+    <w:p>
+      <w:pPr>
+        <w:spacing w:line="259" w:lineRule="auto"/>
+        <w:jc w:val="both"/>
+      </w:pPr>
+    </w:p>
+    <w:p>
+      <w:pPr>
+        <w:spacing w:line="259" w:lineRule="auto"/>
+        <w:jc w:val="both"/>
+      </w:pPr>
+    </w:p>
+    <w:p>
+      <w:pPr>
+        <w:spacing w:line="259" w:lineRule="auto"/>
+        <w:jc w:val="both"/>
         <w:sectPr>
           <w:pgSz w:w="11910" w:h="16840"/>
           <w:pgMar w:top="1360" w:right="1020" w:bottom="920" w:left="1020" w:header="2" w:footer="731" w:gutter="0"/>
@@ -3930,16 +5772,14 @@
         <w:rPr>
           <w:b/>
         </w:rPr>
-        <w:t xml:space="preserve">. Representad mediante un rectángulo verde la caja que encierra cada </w:t>
-      </w:r>
-      <w:proofErr w:type="gramStart"/>
+        <w:t>. Representad mediante un rectángulo verde la caja que encierra cada un</w:t>
+      </w:r>
       <w:r>
         <w:rPr>
           <w:b/>
         </w:rPr>
-        <w:t>una</w:t>
-      </w:r>
-      <w:proofErr w:type="gramEnd"/>
+        <w:t>o</w:t>
+      </w:r>
       <w:r>
         <w:rPr>
           <w:b/>
@@ -4041,6 +5881,23 @@
       <w:r>
         <w:t>figura:</w:t>
       </w:r>
+    </w:p>
+    <w:p>
+      <w:pPr>
+        <w:pStyle w:val="Textoindependiente"/>
+        <w:spacing w:before="159" w:line="259" w:lineRule="auto"/>
+        <w:ind w:left="473" w:right="109"/>
+        <w:jc w:val="both"/>
+      </w:pPr>
+    </w:p>
+    <w:p>
+      <w:pPr>
+        <w:pStyle w:val="Textoindependiente"/>
+        <w:spacing w:before="11"/>
+        <w:rPr>
+          <w:sz w:val="9"/>
+        </w:rPr>
+      </w:pPr>
     </w:p>
     <w:p>
       <w:pPr>
@@ -4078,7 +5935,7 @@
                     <pic:cNvPicPr/>
                   </pic:nvPicPr>
                   <pic:blipFill>
-                    <a:blip r:embed="rId15" cstate="print"/>
+                    <a:blip r:embed="rId19" cstate="print"/>
                     <a:stretch>
                       <a:fillRect/>
                     </a:stretch>
@@ -4098,6 +5955,691 @@
           </wp:anchor>
         </w:drawing>
       </w:r>
+    </w:p>
+    <w:p>
+      <w:pPr>
+        <w:pStyle w:val="Textoindependiente"/>
+        <w:spacing w:before="11"/>
+        <w:rPr>
+          <w:sz w:val="9"/>
+        </w:rPr>
+      </w:pPr>
+    </w:p>
+    <w:p>
+      <w:pPr>
+        <w:widowControl/>
+        <w:adjustRightInd w:val="0"/>
+        <w:rPr>
+          <w:rFonts w:ascii="Courier New" w:eastAsiaTheme="minorHAnsi" w:hAnsi="Courier New" w:cs="Courier New"/>
+          <w:color w:val="000000"/>
+          <w:sz w:val="20"/>
+          <w:szCs w:val="20"/>
+          <w:lang w:eastAsia="en-US" w:bidi="ar-SA"/>
+        </w:rPr>
+      </w:pPr>
+    </w:p>
+    <w:p>
+      <w:pPr>
+        <w:widowControl/>
+        <w:adjustRightInd w:val="0"/>
+        <w:rPr>
+          <w:rFonts w:ascii="Courier New" w:eastAsiaTheme="minorHAnsi" w:hAnsi="Courier New" w:cs="Courier New"/>
+          <w:color w:val="000000"/>
+          <w:sz w:val="20"/>
+          <w:szCs w:val="20"/>
+          <w:lang w:eastAsia="en-US" w:bidi="ar-SA"/>
+        </w:rPr>
+      </w:pPr>
+    </w:p>
+    <w:p>
+      <w:pPr>
+        <w:widowControl/>
+        <w:adjustRightInd w:val="0"/>
+        <w:rPr>
+          <w:rFonts w:ascii="Courier New" w:eastAsiaTheme="minorHAnsi" w:hAnsi="Courier New" w:cs="Courier New"/>
+          <w:color w:val="000000"/>
+          <w:sz w:val="20"/>
+          <w:szCs w:val="20"/>
+          <w:lang w:eastAsia="en-US" w:bidi="ar-SA"/>
+        </w:rPr>
+      </w:pPr>
+    </w:p>
+    <w:p>
+      <w:pPr>
+        <w:widowControl/>
+        <w:adjustRightInd w:val="0"/>
+        <w:rPr>
+          <w:rFonts w:ascii="Courier New" w:eastAsiaTheme="minorHAnsi" w:hAnsi="Courier New" w:cs="Courier New"/>
+          <w:color w:val="000000"/>
+          <w:sz w:val="20"/>
+          <w:szCs w:val="20"/>
+          <w:lang w:eastAsia="en-US" w:bidi="ar-SA"/>
+        </w:rPr>
+      </w:pPr>
+      <w:r>
+        <w:rPr>
+          <w:rFonts w:ascii="Courier New" w:eastAsiaTheme="minorHAnsi" w:hAnsi="Courier New" w:cs="Courier New"/>
+          <w:color w:val="000000"/>
+          <w:sz w:val="20"/>
+          <w:szCs w:val="20"/>
+          <w:lang w:eastAsia="en-US" w:bidi="ar-SA"/>
+        </w:rPr>
+        <w:tab/>
+      </w:r>
+      <w:r>
+        <w:rPr>
+          <w:rFonts w:ascii="Courier New" w:eastAsiaTheme="minorHAnsi" w:hAnsi="Courier New" w:cs="Courier New"/>
+          <w:color w:val="000000"/>
+          <w:sz w:val="20"/>
+          <w:szCs w:val="20"/>
+          <w:lang w:eastAsia="en-US" w:bidi="ar-SA"/>
+        </w:rPr>
+        <w:t xml:space="preserve">&gt;&gt; </w:t>
+      </w:r>
+      <w:r>
+        <w:rPr>
+          <w:rFonts w:ascii="Courier New" w:eastAsiaTheme="minorHAnsi" w:hAnsi="Courier New" w:cs="Courier New"/>
+          <w:color w:val="000000"/>
+          <w:sz w:val="20"/>
+          <w:szCs w:val="20"/>
+          <w:lang w:eastAsia="en-US" w:bidi="ar-SA"/>
+        </w:rPr>
+        <w:t>detectarForma2(</w:t>
+      </w:r>
+      <w:proofErr w:type="spellStart"/>
+      <w:r>
+        <w:rPr>
+          <w:rFonts w:ascii="Courier New" w:eastAsiaTheme="minorHAnsi" w:hAnsi="Courier New" w:cs="Courier New"/>
+          <w:color w:val="000000"/>
+          <w:sz w:val="20"/>
+          <w:szCs w:val="20"/>
+          <w:lang w:eastAsia="en-US" w:bidi="ar-SA"/>
+        </w:rPr>
+        <w:t>img</w:t>
+      </w:r>
+      <w:proofErr w:type="spellEnd"/>
+      <w:r>
+        <w:rPr>
+          <w:rFonts w:ascii="Courier New" w:eastAsiaTheme="minorHAnsi" w:hAnsi="Courier New" w:cs="Courier New"/>
+          <w:color w:val="000000"/>
+          <w:sz w:val="20"/>
+          <w:szCs w:val="20"/>
+          <w:lang w:eastAsia="en-US" w:bidi="ar-SA"/>
+        </w:rPr>
+        <w:t xml:space="preserve">, </w:t>
+      </w:r>
+      <w:r>
+        <w:rPr>
+          <w:rFonts w:ascii="Courier New" w:eastAsiaTheme="minorHAnsi" w:hAnsi="Courier New" w:cs="Courier New"/>
+          <w:color w:val="000000"/>
+          <w:sz w:val="20"/>
+          <w:szCs w:val="20"/>
+          <w:lang w:eastAsia="en-US" w:bidi="ar-SA"/>
+        </w:rPr>
+        <w:t>1</w:t>
+      </w:r>
+      <w:r>
+        <w:rPr>
+          <w:rFonts w:ascii="Courier New" w:eastAsiaTheme="minorHAnsi" w:hAnsi="Courier New" w:cs="Courier New"/>
+          <w:color w:val="000000"/>
+          <w:sz w:val="20"/>
+          <w:szCs w:val="20"/>
+          <w:lang w:eastAsia="en-US" w:bidi="ar-SA"/>
+        </w:rPr>
+        <w:t>);</w:t>
+      </w:r>
+    </w:p>
+    <w:p>
+      <w:pPr>
+        <w:widowControl/>
+        <w:adjustRightInd w:val="0"/>
+        <w:jc w:val="center"/>
+        <w:rPr>
+          <w:rFonts w:ascii="Courier New" w:eastAsiaTheme="minorHAnsi" w:hAnsi="Courier New" w:cs="Courier New"/>
+          <w:color w:val="000000"/>
+          <w:sz w:val="20"/>
+          <w:szCs w:val="20"/>
+          <w:lang w:eastAsia="en-US" w:bidi="ar-SA"/>
+        </w:rPr>
+      </w:pPr>
+      <w:r>
+        <w:rPr>
+          <w:rFonts w:ascii="Courier New" w:eastAsiaTheme="minorHAnsi" w:hAnsi="Courier New" w:cs="Courier New"/>
+          <w:noProof/>
+          <w:color w:val="000000"/>
+          <w:sz w:val="20"/>
+          <w:szCs w:val="20"/>
+          <w:lang w:eastAsia="en-US" w:bidi="ar-SA"/>
+        </w:rPr>
+        <w:drawing>
+          <wp:inline distT="0" distB="0" distL="0" distR="0">
+            <wp:extent cx="6534150" cy="5762625"/>
+            <wp:effectExtent l="0" t="0" r="0" b="0"/>
+            <wp:docPr id="14" name="Imagen 14"/>
+            <wp:cNvGraphicFramePr>
+              <a:graphicFrameLocks xmlns:a="http://schemas.openxmlformats.org/drawingml/2006/main" noChangeAspect="1"/>
+            </wp:cNvGraphicFramePr>
+            <a:graphic xmlns:a="http://schemas.openxmlformats.org/drawingml/2006/main">
+              <a:graphicData uri="http://schemas.openxmlformats.org/drawingml/2006/picture">
+                <pic:pic xmlns:pic="http://schemas.openxmlformats.org/drawingml/2006/picture">
+                  <pic:nvPicPr>
+                    <pic:cNvPr id="0" name="Picture 8"/>
+                    <pic:cNvPicPr>
+                      <a:picLocks noChangeAspect="1" noChangeArrowheads="1"/>
+                    </pic:cNvPicPr>
+                  </pic:nvPicPr>
+                  <pic:blipFill>
+                    <a:blip r:embed="rId20">
+                      <a:extLst>
+                        <a:ext uri="{28A0092B-C50C-407E-A947-70E740481C1C}">
+                          <a14:useLocalDpi xmlns:a14="http://schemas.microsoft.com/office/drawing/2010/main" val="0"/>
+                        </a:ext>
+                      </a:extLst>
+                    </a:blip>
+                    <a:srcRect/>
+                    <a:stretch>
+                      <a:fillRect/>
+                    </a:stretch>
+                  </pic:blipFill>
+                  <pic:spPr bwMode="auto">
+                    <a:xfrm>
+                      <a:off x="0" y="0"/>
+                      <a:ext cx="6534150" cy="5762625"/>
+                    </a:xfrm>
+                    <a:prstGeom prst="rect">
+                      <a:avLst/>
+                    </a:prstGeom>
+                    <a:noFill/>
+                    <a:ln>
+                      <a:noFill/>
+                    </a:ln>
+                  </pic:spPr>
+                </pic:pic>
+              </a:graphicData>
+            </a:graphic>
+          </wp:inline>
+        </w:drawing>
+      </w:r>
+    </w:p>
+    <w:p>
+      <w:pPr>
+        <w:widowControl/>
+        <w:adjustRightInd w:val="0"/>
+        <w:rPr>
+          <w:rFonts w:ascii="Courier New" w:eastAsiaTheme="minorHAnsi" w:hAnsi="Courier New" w:cs="Courier New"/>
+          <w:color w:val="000000"/>
+          <w:sz w:val="20"/>
+          <w:szCs w:val="20"/>
+          <w:lang w:eastAsia="en-US" w:bidi="ar-SA"/>
+        </w:rPr>
+      </w:pPr>
+      <w:r>
+        <w:rPr>
+          <w:rFonts w:ascii="Courier New" w:eastAsiaTheme="minorHAnsi" w:hAnsi="Courier New" w:cs="Courier New"/>
+          <w:color w:val="000000"/>
+          <w:sz w:val="20"/>
+          <w:szCs w:val="20"/>
+          <w:lang w:eastAsia="en-US" w:bidi="ar-SA"/>
+        </w:rPr>
+        <w:tab/>
+      </w:r>
+      <w:r>
+        <w:rPr>
+          <w:rFonts w:ascii="Courier New" w:eastAsiaTheme="minorHAnsi" w:hAnsi="Courier New" w:cs="Courier New"/>
+          <w:color w:val="000000"/>
+          <w:sz w:val="20"/>
+          <w:szCs w:val="20"/>
+          <w:lang w:eastAsia="en-US" w:bidi="ar-SA"/>
+        </w:rPr>
+        <w:t xml:space="preserve">&gt;&gt; </w:t>
+      </w:r>
+      <w:r>
+        <w:rPr>
+          <w:rFonts w:ascii="Courier New" w:eastAsiaTheme="minorHAnsi" w:hAnsi="Courier New" w:cs="Courier New"/>
+          <w:color w:val="000000"/>
+          <w:sz w:val="20"/>
+          <w:szCs w:val="20"/>
+          <w:lang w:eastAsia="en-US" w:bidi="ar-SA"/>
+        </w:rPr>
+        <w:t>detectarForma2(</w:t>
+      </w:r>
+      <w:proofErr w:type="spellStart"/>
+      <w:r>
+        <w:rPr>
+          <w:rFonts w:ascii="Courier New" w:eastAsiaTheme="minorHAnsi" w:hAnsi="Courier New" w:cs="Courier New"/>
+          <w:color w:val="000000"/>
+          <w:sz w:val="20"/>
+          <w:szCs w:val="20"/>
+          <w:lang w:eastAsia="en-US" w:bidi="ar-SA"/>
+        </w:rPr>
+        <w:t>img</w:t>
+      </w:r>
+      <w:proofErr w:type="spellEnd"/>
+      <w:r>
+        <w:rPr>
+          <w:rFonts w:ascii="Courier New" w:eastAsiaTheme="minorHAnsi" w:hAnsi="Courier New" w:cs="Courier New"/>
+          <w:color w:val="000000"/>
+          <w:sz w:val="20"/>
+          <w:szCs w:val="20"/>
+          <w:lang w:eastAsia="en-US" w:bidi="ar-SA"/>
+        </w:rPr>
+        <w:t xml:space="preserve">, </w:t>
+      </w:r>
+      <w:r>
+        <w:rPr>
+          <w:rFonts w:ascii="Courier New" w:eastAsiaTheme="minorHAnsi" w:hAnsi="Courier New" w:cs="Courier New"/>
+          <w:color w:val="000000"/>
+          <w:sz w:val="20"/>
+          <w:szCs w:val="20"/>
+          <w:lang w:eastAsia="en-US" w:bidi="ar-SA"/>
+        </w:rPr>
+        <w:t>2</w:t>
+      </w:r>
+      <w:r>
+        <w:rPr>
+          <w:rFonts w:ascii="Courier New" w:eastAsiaTheme="minorHAnsi" w:hAnsi="Courier New" w:cs="Courier New"/>
+          <w:color w:val="000000"/>
+          <w:sz w:val="20"/>
+          <w:szCs w:val="20"/>
+          <w:lang w:eastAsia="en-US" w:bidi="ar-SA"/>
+        </w:rPr>
+        <w:t>);</w:t>
+      </w:r>
+    </w:p>
+    <w:p>
+      <w:pPr>
+        <w:widowControl/>
+        <w:adjustRightInd w:val="0"/>
+        <w:jc w:val="center"/>
+        <w:rPr>
+          <w:rFonts w:ascii="Courier New" w:eastAsiaTheme="minorHAnsi" w:hAnsi="Courier New" w:cs="Courier New"/>
+          <w:color w:val="000000"/>
+          <w:sz w:val="20"/>
+          <w:szCs w:val="20"/>
+          <w:lang w:eastAsia="en-US" w:bidi="ar-SA"/>
+        </w:rPr>
+      </w:pPr>
+      <w:r>
+        <w:rPr>
+          <w:rFonts w:ascii="Courier New" w:eastAsiaTheme="minorHAnsi" w:hAnsi="Courier New" w:cs="Courier New"/>
+          <w:noProof/>
+          <w:color w:val="000000"/>
+          <w:sz w:val="20"/>
+          <w:szCs w:val="20"/>
+          <w:lang w:eastAsia="en-US" w:bidi="ar-SA"/>
+        </w:rPr>
+        <w:drawing>
+          <wp:inline distT="0" distB="0" distL="0" distR="0" wp14:anchorId="406AB5F9" wp14:editId="58D3F09E">
+            <wp:extent cx="6534150" cy="5762625"/>
+            <wp:effectExtent l="0" t="0" r="0" b="0"/>
+            <wp:docPr id="15" name="Imagen 15"/>
+            <wp:cNvGraphicFramePr>
+              <a:graphicFrameLocks xmlns:a="http://schemas.openxmlformats.org/drawingml/2006/main" noChangeAspect="1"/>
+            </wp:cNvGraphicFramePr>
+            <a:graphic xmlns:a="http://schemas.openxmlformats.org/drawingml/2006/main">
+              <a:graphicData uri="http://schemas.openxmlformats.org/drawingml/2006/picture">
+                <pic:pic xmlns:pic="http://schemas.openxmlformats.org/drawingml/2006/picture">
+                  <pic:nvPicPr>
+                    <pic:cNvPr id="0" name="Picture 9"/>
+                    <pic:cNvPicPr>
+                      <a:picLocks noChangeAspect="1" noChangeArrowheads="1"/>
+                    </pic:cNvPicPr>
+                  </pic:nvPicPr>
+                  <pic:blipFill>
+                    <a:blip r:embed="rId21">
+                      <a:extLst>
+                        <a:ext uri="{28A0092B-C50C-407E-A947-70E740481C1C}">
+                          <a14:useLocalDpi xmlns:a14="http://schemas.microsoft.com/office/drawing/2010/main" val="0"/>
+                        </a:ext>
+                      </a:extLst>
+                    </a:blip>
+                    <a:srcRect/>
+                    <a:stretch>
+                      <a:fillRect/>
+                    </a:stretch>
+                  </pic:blipFill>
+                  <pic:spPr bwMode="auto">
+                    <a:xfrm>
+                      <a:off x="0" y="0"/>
+                      <a:ext cx="6534150" cy="5762625"/>
+                    </a:xfrm>
+                    <a:prstGeom prst="rect">
+                      <a:avLst/>
+                    </a:prstGeom>
+                    <a:noFill/>
+                    <a:ln>
+                      <a:noFill/>
+                    </a:ln>
+                  </pic:spPr>
+                </pic:pic>
+              </a:graphicData>
+            </a:graphic>
+          </wp:inline>
+        </w:drawing>
+      </w:r>
+    </w:p>
+    <w:p>
+      <w:pPr>
+        <w:widowControl/>
+        <w:adjustRightInd w:val="0"/>
+        <w:rPr>
+          <w:rFonts w:ascii="Courier New" w:eastAsiaTheme="minorHAnsi" w:hAnsi="Courier New" w:cs="Courier New"/>
+          <w:color w:val="000000"/>
+          <w:sz w:val="20"/>
+          <w:szCs w:val="20"/>
+          <w:lang w:eastAsia="en-US" w:bidi="ar-SA"/>
+        </w:rPr>
+      </w:pPr>
+      <w:r>
+        <w:rPr>
+          <w:rFonts w:ascii="Courier New" w:eastAsiaTheme="minorHAnsi" w:hAnsi="Courier New" w:cs="Courier New"/>
+          <w:color w:val="000000"/>
+          <w:sz w:val="20"/>
+          <w:szCs w:val="20"/>
+          <w:lang w:eastAsia="en-US" w:bidi="ar-SA"/>
+        </w:rPr>
+        <w:tab/>
+      </w:r>
+      <w:r>
+        <w:rPr>
+          <w:rFonts w:ascii="Courier New" w:eastAsiaTheme="minorHAnsi" w:hAnsi="Courier New" w:cs="Courier New"/>
+          <w:color w:val="000000"/>
+          <w:sz w:val="20"/>
+          <w:szCs w:val="20"/>
+          <w:lang w:eastAsia="en-US" w:bidi="ar-SA"/>
+        </w:rPr>
+        <w:t xml:space="preserve">&gt;&gt; </w:t>
+      </w:r>
+      <w:r>
+        <w:rPr>
+          <w:rFonts w:ascii="Courier New" w:eastAsiaTheme="minorHAnsi" w:hAnsi="Courier New" w:cs="Courier New"/>
+          <w:color w:val="000000"/>
+          <w:sz w:val="20"/>
+          <w:szCs w:val="20"/>
+          <w:lang w:eastAsia="en-US" w:bidi="ar-SA"/>
+        </w:rPr>
+        <w:t>detectarForma2(</w:t>
+      </w:r>
+      <w:proofErr w:type="spellStart"/>
+      <w:r>
+        <w:rPr>
+          <w:rFonts w:ascii="Courier New" w:eastAsiaTheme="minorHAnsi" w:hAnsi="Courier New" w:cs="Courier New"/>
+          <w:color w:val="000000"/>
+          <w:sz w:val="20"/>
+          <w:szCs w:val="20"/>
+          <w:lang w:eastAsia="en-US" w:bidi="ar-SA"/>
+        </w:rPr>
+        <w:t>img</w:t>
+      </w:r>
+      <w:proofErr w:type="spellEnd"/>
+      <w:r>
+        <w:rPr>
+          <w:rFonts w:ascii="Courier New" w:eastAsiaTheme="minorHAnsi" w:hAnsi="Courier New" w:cs="Courier New"/>
+          <w:color w:val="000000"/>
+          <w:sz w:val="20"/>
+          <w:szCs w:val="20"/>
+          <w:lang w:eastAsia="en-US" w:bidi="ar-SA"/>
+        </w:rPr>
+        <w:t xml:space="preserve">, </w:t>
+      </w:r>
+      <w:r>
+        <w:rPr>
+          <w:rFonts w:ascii="Courier New" w:eastAsiaTheme="minorHAnsi" w:hAnsi="Courier New" w:cs="Courier New"/>
+          <w:color w:val="000000"/>
+          <w:sz w:val="20"/>
+          <w:szCs w:val="20"/>
+          <w:lang w:eastAsia="en-US" w:bidi="ar-SA"/>
+        </w:rPr>
+        <w:t>3</w:t>
+      </w:r>
+      <w:r>
+        <w:rPr>
+          <w:rFonts w:ascii="Courier New" w:eastAsiaTheme="minorHAnsi" w:hAnsi="Courier New" w:cs="Courier New"/>
+          <w:color w:val="000000"/>
+          <w:sz w:val="20"/>
+          <w:szCs w:val="20"/>
+          <w:lang w:eastAsia="en-US" w:bidi="ar-SA"/>
+        </w:rPr>
+        <w:t>);</w:t>
+      </w:r>
+    </w:p>
+    <w:p>
+      <w:pPr>
+        <w:widowControl/>
+        <w:adjustRightInd w:val="0"/>
+        <w:jc w:val="center"/>
+        <w:rPr>
+          <w:rFonts w:ascii="Courier New" w:eastAsiaTheme="minorHAnsi" w:hAnsi="Courier New" w:cs="Courier New"/>
+          <w:sz w:val="24"/>
+          <w:szCs w:val="24"/>
+          <w:lang w:eastAsia="en-US" w:bidi="ar-SA"/>
+        </w:rPr>
+      </w:pPr>
+      <w:bookmarkStart w:id="0" w:name="_GoBack"/>
+      <w:r>
+        <w:rPr>
+          <w:rFonts w:ascii="Courier New" w:eastAsiaTheme="minorHAnsi" w:hAnsi="Courier New" w:cs="Courier New"/>
+          <w:noProof/>
+          <w:sz w:val="24"/>
+          <w:szCs w:val="24"/>
+          <w:lang w:eastAsia="en-US" w:bidi="ar-SA"/>
+        </w:rPr>
+        <w:drawing>
+          <wp:inline distT="0" distB="0" distL="0" distR="0" wp14:anchorId="462A53AC" wp14:editId="60D8DA21">
+            <wp:extent cx="6534150" cy="5762625"/>
+            <wp:effectExtent l="0" t="0" r="0" b="0"/>
+            <wp:docPr id="16" name="Imagen 16"/>
+            <wp:cNvGraphicFramePr>
+              <a:graphicFrameLocks xmlns:a="http://schemas.openxmlformats.org/drawingml/2006/main" noChangeAspect="1"/>
+            </wp:cNvGraphicFramePr>
+            <a:graphic xmlns:a="http://schemas.openxmlformats.org/drawingml/2006/main">
+              <a:graphicData uri="http://schemas.openxmlformats.org/drawingml/2006/picture">
+                <pic:pic xmlns:pic="http://schemas.openxmlformats.org/drawingml/2006/picture">
+                  <pic:nvPicPr>
+                    <pic:cNvPr id="0" name="Picture 10"/>
+                    <pic:cNvPicPr>
+                      <a:picLocks noChangeAspect="1" noChangeArrowheads="1"/>
+                    </pic:cNvPicPr>
+                  </pic:nvPicPr>
+                  <pic:blipFill>
+                    <a:blip r:embed="rId22">
+                      <a:extLst>
+                        <a:ext uri="{28A0092B-C50C-407E-A947-70E740481C1C}">
+                          <a14:useLocalDpi xmlns:a14="http://schemas.microsoft.com/office/drawing/2010/main" val="0"/>
+                        </a:ext>
+                      </a:extLst>
+                    </a:blip>
+                    <a:srcRect/>
+                    <a:stretch>
+                      <a:fillRect/>
+                    </a:stretch>
+                  </pic:blipFill>
+                  <pic:spPr bwMode="auto">
+                    <a:xfrm>
+                      <a:off x="0" y="0"/>
+                      <a:ext cx="6534150" cy="5762625"/>
+                    </a:xfrm>
+                    <a:prstGeom prst="rect">
+                      <a:avLst/>
+                    </a:prstGeom>
+                    <a:noFill/>
+                    <a:ln>
+                      <a:noFill/>
+                    </a:ln>
+                  </pic:spPr>
+                </pic:pic>
+              </a:graphicData>
+            </a:graphic>
+          </wp:inline>
+        </w:drawing>
+      </w:r>
+      <w:bookmarkEnd w:id="0"/>
+    </w:p>
+    <w:p>
+      <w:pPr>
+        <w:widowControl/>
+        <w:adjustRightInd w:val="0"/>
+        <w:rPr>
+          <w:rFonts w:ascii="Courier New" w:eastAsiaTheme="minorHAnsi" w:hAnsi="Courier New" w:cs="Courier New"/>
+          <w:sz w:val="24"/>
+          <w:szCs w:val="24"/>
+          <w:lang w:eastAsia="en-US" w:bidi="ar-SA"/>
+        </w:rPr>
+      </w:pPr>
+      <w:r>
+        <w:rPr>
+          <w:rFonts w:ascii="Courier New" w:eastAsiaTheme="minorHAnsi" w:hAnsi="Courier New" w:cs="Courier New"/>
+          <w:color w:val="000000"/>
+          <w:sz w:val="20"/>
+          <w:szCs w:val="20"/>
+          <w:lang w:eastAsia="en-US" w:bidi="ar-SA"/>
+        </w:rPr>
+        <w:tab/>
+      </w:r>
+      <w:r>
+        <w:rPr>
+          <w:rFonts w:ascii="Courier New" w:eastAsiaTheme="minorHAnsi" w:hAnsi="Courier New" w:cs="Courier New"/>
+          <w:color w:val="000000"/>
+          <w:sz w:val="20"/>
+          <w:szCs w:val="20"/>
+          <w:lang w:eastAsia="en-US" w:bidi="ar-SA"/>
+        </w:rPr>
+        <w:t xml:space="preserve">&gt;&gt; </w:t>
+      </w:r>
+      <w:r>
+        <w:rPr>
+          <w:rFonts w:ascii="Courier New" w:eastAsiaTheme="minorHAnsi" w:hAnsi="Courier New" w:cs="Courier New"/>
+          <w:color w:val="000000"/>
+          <w:sz w:val="20"/>
+          <w:szCs w:val="20"/>
+          <w:lang w:eastAsia="en-US" w:bidi="ar-SA"/>
+        </w:rPr>
+        <w:t>detectarForma2(</w:t>
+      </w:r>
+      <w:proofErr w:type="spellStart"/>
+      <w:r>
+        <w:rPr>
+          <w:rFonts w:ascii="Courier New" w:eastAsiaTheme="minorHAnsi" w:hAnsi="Courier New" w:cs="Courier New"/>
+          <w:color w:val="000000"/>
+          <w:sz w:val="20"/>
+          <w:szCs w:val="20"/>
+          <w:lang w:eastAsia="en-US" w:bidi="ar-SA"/>
+        </w:rPr>
+        <w:t>img</w:t>
+      </w:r>
+      <w:proofErr w:type="spellEnd"/>
+      <w:r>
+        <w:rPr>
+          <w:rFonts w:ascii="Courier New" w:eastAsiaTheme="minorHAnsi" w:hAnsi="Courier New" w:cs="Courier New"/>
+          <w:color w:val="000000"/>
+          <w:sz w:val="20"/>
+          <w:szCs w:val="20"/>
+          <w:lang w:eastAsia="en-US" w:bidi="ar-SA"/>
+        </w:rPr>
+        <w:t xml:space="preserve">, </w:t>
+      </w:r>
+      <w:r>
+        <w:rPr>
+          <w:rFonts w:ascii="Courier New" w:eastAsiaTheme="minorHAnsi" w:hAnsi="Courier New" w:cs="Courier New"/>
+          <w:color w:val="000000"/>
+          <w:sz w:val="20"/>
+          <w:szCs w:val="20"/>
+          <w:lang w:eastAsia="en-US" w:bidi="ar-SA"/>
+        </w:rPr>
+        <w:t>4</w:t>
+      </w:r>
+      <w:r>
+        <w:rPr>
+          <w:rFonts w:ascii="Courier New" w:eastAsiaTheme="minorHAnsi" w:hAnsi="Courier New" w:cs="Courier New"/>
+          <w:color w:val="000000"/>
+          <w:sz w:val="20"/>
+          <w:szCs w:val="20"/>
+          <w:lang w:eastAsia="en-US" w:bidi="ar-SA"/>
+        </w:rPr>
+        <w:t>);</w:t>
+      </w:r>
+    </w:p>
+    <w:p>
+      <w:pPr>
+        <w:widowControl/>
+        <w:adjustRightInd w:val="0"/>
+        <w:jc w:val="center"/>
+        <w:rPr>
+          <w:rFonts w:ascii="Courier New" w:eastAsiaTheme="minorHAnsi" w:hAnsi="Courier New" w:cs="Courier New"/>
+          <w:sz w:val="24"/>
+          <w:szCs w:val="24"/>
+          <w:lang w:eastAsia="en-US" w:bidi="ar-SA"/>
+        </w:rPr>
+      </w:pPr>
+      <w:r>
+        <w:rPr>
+          <w:rFonts w:ascii="Courier New" w:eastAsiaTheme="minorHAnsi" w:hAnsi="Courier New" w:cs="Courier New"/>
+          <w:noProof/>
+          <w:sz w:val="24"/>
+          <w:szCs w:val="24"/>
+          <w:lang w:eastAsia="en-US" w:bidi="ar-SA"/>
+        </w:rPr>
+        <w:drawing>
+          <wp:inline distT="0" distB="0" distL="0" distR="0">
+            <wp:extent cx="6534150" cy="5762625"/>
+            <wp:effectExtent l="0" t="0" r="0" b="0"/>
+            <wp:docPr id="17" name="Imagen 17"/>
+            <wp:cNvGraphicFramePr>
+              <a:graphicFrameLocks xmlns:a="http://schemas.openxmlformats.org/drawingml/2006/main" noChangeAspect="1"/>
+            </wp:cNvGraphicFramePr>
+            <a:graphic xmlns:a="http://schemas.openxmlformats.org/drawingml/2006/main">
+              <a:graphicData uri="http://schemas.openxmlformats.org/drawingml/2006/picture">
+                <pic:pic xmlns:pic="http://schemas.openxmlformats.org/drawingml/2006/picture">
+                  <pic:nvPicPr>
+                    <pic:cNvPr id="0" name="Picture 11"/>
+                    <pic:cNvPicPr>
+                      <a:picLocks noChangeAspect="1" noChangeArrowheads="1"/>
+                    </pic:cNvPicPr>
+                  </pic:nvPicPr>
+                  <pic:blipFill>
+                    <a:blip r:embed="rId23">
+                      <a:extLst>
+                        <a:ext uri="{28A0092B-C50C-407E-A947-70E740481C1C}">
+                          <a14:useLocalDpi xmlns:a14="http://schemas.microsoft.com/office/drawing/2010/main" val="0"/>
+                        </a:ext>
+                      </a:extLst>
+                    </a:blip>
+                    <a:srcRect/>
+                    <a:stretch>
+                      <a:fillRect/>
+                    </a:stretch>
+                  </pic:blipFill>
+                  <pic:spPr bwMode="auto">
+                    <a:xfrm>
+                      <a:off x="0" y="0"/>
+                      <a:ext cx="6534150" cy="5762625"/>
+                    </a:xfrm>
+                    <a:prstGeom prst="rect">
+                      <a:avLst/>
+                    </a:prstGeom>
+                    <a:noFill/>
+                    <a:ln>
+                      <a:noFill/>
+                    </a:ln>
+                  </pic:spPr>
+                </pic:pic>
+              </a:graphicData>
+            </a:graphic>
+          </wp:inline>
+        </w:drawing>
+      </w:r>
+    </w:p>
+    <w:p>
+      <w:pPr>
+        <w:widowControl/>
+        <w:adjustRightInd w:val="0"/>
+        <w:rPr>
+          <w:rFonts w:ascii="Courier New" w:eastAsiaTheme="minorHAnsi" w:hAnsi="Courier New" w:cs="Courier New"/>
+          <w:sz w:val="24"/>
+          <w:szCs w:val="24"/>
+          <w:lang w:eastAsia="en-US" w:bidi="ar-SA"/>
+        </w:rPr>
+      </w:pPr>
     </w:p>
     <w:sectPr>
       <w:pgSz w:w="11910" w:h="16840"/>

</xml_diff>